<commit_message>
fix terakhir revisi huehue
</commit_message>
<xml_diff>
--- a/Proposal V.01.docx
+++ b/Proposal V.01.docx
@@ -349,19 +349,8 @@
           <w:szCs w:val="24"/>
           <w:lang w:val="en-US"/>
         </w:rPr>
-        <w:t xml:space="preserve">Dewi </w:t>
-      </w:r>
-      <w:proofErr w:type="spellStart"/>
-      <w:r>
-        <w:rPr>
-          <w:b/>
-          <w:sz w:val="24"/>
-          <w:szCs w:val="24"/>
-          <w:lang w:val="en-US"/>
-        </w:rPr>
-        <w:t>Sekarini</w:t>
-      </w:r>
-      <w:proofErr w:type="spellEnd"/>
+        <w:t>Dewi Sekarini</w:t>
+      </w:r>
     </w:p>
     <w:p>
       <w:pPr>
@@ -4431,7 +4420,6 @@
           <w:id w:val="49283723"/>
           <w:citation/>
         </w:sdtPr>
-        <w:sdtEndPr/>
         <w:sdtContent>
           <w:r>
             <w:rPr>
@@ -4468,7 +4456,17 @@
               <w:szCs w:val="24"/>
               <w:lang w:eastAsia="ja-JP"/>
             </w:rPr>
-            <w:t xml:space="preserve"> [1]</w:t>
+            <w:t xml:space="preserve"> </w:t>
+          </w:r>
+          <w:r>
+            <w:rPr>
+              <w:rFonts w:ascii="Times New Roman" w:hAnsi="Times New Roman"/>
+              <w:noProof/>
+              <w:sz w:val="24"/>
+              <w:szCs w:val="24"/>
+              <w:lang w:eastAsia="ja-JP"/>
+            </w:rPr>
+            <w:t>[1]</w:t>
           </w:r>
           <w:r>
             <w:rPr>
@@ -8980,7 +8978,25 @@
           <w:szCs w:val="24"/>
           <w:lang w:val="en-US"/>
         </w:rPr>
-        <w:t xml:space="preserve"> di wilayah Surabaya Timur.</w:t>
+        <w:t xml:space="preserve"> di </w:t>
+      </w:r>
+      <w:proofErr w:type="spellStart"/>
+      <w:r>
+        <w:rPr>
+          <w:sz w:val="24"/>
+          <w:szCs w:val="24"/>
+          <w:lang w:val="en-US"/>
+        </w:rPr>
+        <w:t>wilayah</w:t>
+      </w:r>
+      <w:proofErr w:type="spellEnd"/>
+      <w:r>
+        <w:rPr>
+          <w:sz w:val="24"/>
+          <w:szCs w:val="24"/>
+          <w:lang w:val="en-US"/>
+        </w:rPr>
+        <w:t xml:space="preserve"> Surabaya Timur.</w:t>
       </w:r>
     </w:p>
     <w:p>
@@ -9596,7 +9612,27 @@
           <w:szCs w:val="24"/>
           <w:lang w:eastAsia="ja-JP"/>
         </w:rPr>
-        <w:t xml:space="preserve"> di pasar-pasar wilayah Surabaya Timur</w:t>
+        <w:t xml:space="preserve"> di pasar-pasar </w:t>
+      </w:r>
+      <w:proofErr w:type="spellStart"/>
+      <w:r>
+        <w:rPr>
+          <w:rFonts w:ascii="Times New Roman" w:hAnsi="Times New Roman"/>
+          <w:sz w:val="24"/>
+          <w:szCs w:val="24"/>
+          <w:lang w:eastAsia="ja-JP"/>
+        </w:rPr>
+        <w:t>wilayah</w:t>
+      </w:r>
+      <w:proofErr w:type="spellEnd"/>
+      <w:r>
+        <w:rPr>
+          <w:rFonts w:ascii="Times New Roman" w:hAnsi="Times New Roman"/>
+          <w:sz w:val="24"/>
+          <w:szCs w:val="24"/>
+          <w:lang w:eastAsia="ja-JP"/>
+        </w:rPr>
+        <w:t xml:space="preserve"> Surabaya Timur</w:t>
       </w:r>
       <w:r>
         <w:rPr>
@@ -10192,7 +10228,23 @@
           <w:sz w:val="24"/>
           <w:szCs w:val="24"/>
         </w:rPr>
-        <w:t xml:space="preserve"> di pasar-pasar pada wilayah Surabaya Timur </w:t>
+        <w:t xml:space="preserve"> di pasar-pasar pada </w:t>
+      </w:r>
+      <w:proofErr w:type="spellStart"/>
+      <w:r>
+        <w:rPr>
+          <w:sz w:val="24"/>
+          <w:szCs w:val="24"/>
+        </w:rPr>
+        <w:t>wilayah</w:t>
+      </w:r>
+      <w:proofErr w:type="spellEnd"/>
+      <w:r>
+        <w:rPr>
+          <w:sz w:val="24"/>
+          <w:szCs w:val="24"/>
+        </w:rPr>
+        <w:t xml:space="preserve"> Surabaya Timur </w:t>
       </w:r>
       <w:proofErr w:type="spellStart"/>
       <w:r>
@@ -10873,15 +10925,34 @@
           <w:lang w:val="en-US"/>
         </w:rPr>
       </w:pPr>
-      <w:r>
-        <w:rPr>
-          <w:i/>
-          <w:sz w:val="24"/>
-          <w:szCs w:val="24"/>
-          <w:lang w:val="en-US"/>
-        </w:rPr>
-        <w:t>Electronic Nose</w:t>
-      </w:r>
+      <w:proofErr w:type="spellStart"/>
+      <w:r>
+        <w:rPr>
+          <w:sz w:val="24"/>
+          <w:szCs w:val="24"/>
+          <w:lang w:val="en-US"/>
+        </w:rPr>
+        <w:t>Penelitian</w:t>
+      </w:r>
+      <w:proofErr w:type="spellEnd"/>
+      <w:r>
+        <w:rPr>
+          <w:sz w:val="24"/>
+          <w:szCs w:val="24"/>
+          <w:lang w:val="en-US"/>
+        </w:rPr>
+        <w:t xml:space="preserve"> </w:t>
+      </w:r>
+      <w:proofErr w:type="spellStart"/>
+      <w:r>
+        <w:rPr>
+          <w:sz w:val="24"/>
+          <w:szCs w:val="24"/>
+          <w:lang w:val="en-US"/>
+        </w:rPr>
+        <w:t>Sebelumnya</w:t>
+      </w:r>
+      <w:proofErr w:type="spellEnd"/>
     </w:p>
     <w:p>
       <w:pPr>
@@ -10892,8 +10963,117 @@
         <w:rPr>
           <w:sz w:val="24"/>
           <w:szCs w:val="24"/>
+          <w:lang w:val="en-US"/>
         </w:rPr>
       </w:pPr>
+      <w:proofErr w:type="spellStart"/>
+      <w:r>
+        <w:rPr>
+          <w:sz w:val="24"/>
+          <w:szCs w:val="24"/>
+          <w:lang w:val="en-US"/>
+        </w:rPr>
+        <w:t>Beberapa</w:t>
+      </w:r>
+      <w:proofErr w:type="spellEnd"/>
+      <w:r>
+        <w:rPr>
+          <w:sz w:val="24"/>
+          <w:szCs w:val="24"/>
+          <w:lang w:val="en-US"/>
+        </w:rPr>
+        <w:t xml:space="preserve"> </w:t>
+      </w:r>
+      <w:proofErr w:type="spellStart"/>
+      <w:r>
+        <w:rPr>
+          <w:sz w:val="24"/>
+          <w:szCs w:val="24"/>
+          <w:lang w:val="en-US"/>
+        </w:rPr>
+        <w:t>studi</w:t>
+      </w:r>
+      <w:proofErr w:type="spellEnd"/>
+      <w:r>
+        <w:rPr>
+          <w:sz w:val="24"/>
+          <w:szCs w:val="24"/>
+          <w:lang w:val="en-US"/>
+        </w:rPr>
+        <w:t xml:space="preserve"> </w:t>
+      </w:r>
+      <w:proofErr w:type="spellStart"/>
+      <w:r>
+        <w:rPr>
+          <w:sz w:val="24"/>
+          <w:szCs w:val="24"/>
+          <w:lang w:val="en-US"/>
+        </w:rPr>
+        <w:t>sebelumnya</w:t>
+      </w:r>
+      <w:proofErr w:type="spellEnd"/>
+      <w:r>
+        <w:rPr>
+          <w:sz w:val="24"/>
+          <w:szCs w:val="24"/>
+          <w:lang w:val="en-US"/>
+        </w:rPr>
+        <w:t xml:space="preserve"> </w:t>
+      </w:r>
+      <w:proofErr w:type="spellStart"/>
+      <w:r>
+        <w:rPr>
+          <w:sz w:val="24"/>
+          <w:szCs w:val="24"/>
+          <w:lang w:val="en-US"/>
+        </w:rPr>
+        <w:t>telah</w:t>
+      </w:r>
+      <w:proofErr w:type="spellEnd"/>
+      <w:r>
+        <w:rPr>
+          <w:sz w:val="24"/>
+          <w:szCs w:val="24"/>
+          <w:lang w:val="en-US"/>
+        </w:rPr>
+        <w:t xml:space="preserve"> </w:t>
+      </w:r>
+      <w:proofErr w:type="spellStart"/>
+      <w:r>
+        <w:rPr>
+          <w:sz w:val="24"/>
+          <w:szCs w:val="24"/>
+          <w:lang w:val="en-US"/>
+        </w:rPr>
+        <w:t>memperishatkan</w:t>
+      </w:r>
+      <w:proofErr w:type="spellEnd"/>
+      <w:r>
+        <w:rPr>
+          <w:sz w:val="24"/>
+          <w:szCs w:val="24"/>
+          <w:lang w:val="en-US"/>
+        </w:rPr>
+        <w:t xml:space="preserve"> </w:t>
+      </w:r>
+      <w:proofErr w:type="spellStart"/>
+      <w:r>
+        <w:rPr>
+          <w:sz w:val="24"/>
+          <w:szCs w:val="24"/>
+          <w:lang w:val="en-US"/>
+        </w:rPr>
+        <w:t>kapabilitas</w:t>
+      </w:r>
+      <w:proofErr w:type="spellEnd"/>
+      <w:r>
+        <w:rPr>
+          <w:sz w:val="24"/>
+          <w:szCs w:val="24"/>
+          <w:lang w:val="en-US"/>
+        </w:rPr>
+        <w:t xml:space="preserve"> </w:t>
+      </w:r>
       <w:r>
         <w:rPr>
           <w:i/>
@@ -10901,6 +11081,1392 @@
           <w:szCs w:val="24"/>
           <w:lang w:val="en-US"/>
         </w:rPr>
+        <w:t>electronic nose</w:t>
+      </w:r>
+      <w:r>
+        <w:rPr>
+          <w:sz w:val="24"/>
+          <w:szCs w:val="24"/>
+          <w:lang w:val="en-US"/>
+        </w:rPr>
+        <w:t xml:space="preserve"> </w:t>
+      </w:r>
+      <w:proofErr w:type="spellStart"/>
+      <w:r>
+        <w:rPr>
+          <w:sz w:val="24"/>
+          <w:szCs w:val="24"/>
+          <w:lang w:val="en-US"/>
+        </w:rPr>
+        <w:t>dalam</w:t>
+      </w:r>
+      <w:proofErr w:type="spellEnd"/>
+      <w:r>
+        <w:rPr>
+          <w:sz w:val="24"/>
+          <w:szCs w:val="24"/>
+          <w:lang w:val="en-US"/>
+        </w:rPr>
+        <w:t xml:space="preserve"> </w:t>
+      </w:r>
+      <w:proofErr w:type="spellStart"/>
+      <w:r>
+        <w:rPr>
+          <w:sz w:val="24"/>
+          <w:szCs w:val="24"/>
+          <w:lang w:val="en-US"/>
+        </w:rPr>
+        <w:t>membedakan</w:t>
+      </w:r>
+      <w:proofErr w:type="spellEnd"/>
+      <w:r>
+        <w:rPr>
+          <w:sz w:val="24"/>
+          <w:szCs w:val="24"/>
+          <w:lang w:val="en-US"/>
+        </w:rPr>
+        <w:t xml:space="preserve"> </w:t>
+      </w:r>
+      <w:proofErr w:type="spellStart"/>
+      <w:r>
+        <w:rPr>
+          <w:sz w:val="24"/>
+          <w:szCs w:val="24"/>
+          <w:lang w:val="en-US"/>
+        </w:rPr>
+        <w:t>beberapa</w:t>
+      </w:r>
+      <w:proofErr w:type="spellEnd"/>
+      <w:r>
+        <w:rPr>
+          <w:sz w:val="24"/>
+          <w:szCs w:val="24"/>
+          <w:lang w:val="en-US"/>
+        </w:rPr>
+        <w:t xml:space="preserve"> </w:t>
+      </w:r>
+      <w:proofErr w:type="spellStart"/>
+      <w:r>
+        <w:rPr>
+          <w:sz w:val="24"/>
+          <w:szCs w:val="24"/>
+          <w:lang w:val="en-US"/>
+        </w:rPr>
+        <w:t>tipe</w:t>
+      </w:r>
+      <w:proofErr w:type="spellEnd"/>
+      <w:r>
+        <w:rPr>
+          <w:sz w:val="24"/>
+          <w:szCs w:val="24"/>
+          <w:lang w:val="en-US"/>
+        </w:rPr>
+        <w:t xml:space="preserve"> </w:t>
+      </w:r>
+      <w:proofErr w:type="spellStart"/>
+      <w:r>
+        <w:rPr>
+          <w:sz w:val="24"/>
+          <w:szCs w:val="24"/>
+          <w:lang w:val="en-US"/>
+        </w:rPr>
+        <w:t>daging</w:t>
+      </w:r>
+      <w:proofErr w:type="spellEnd"/>
+      <w:r>
+        <w:rPr>
+          <w:sz w:val="24"/>
+          <w:szCs w:val="24"/>
+          <w:lang w:val="en-US"/>
+        </w:rPr>
+        <w:t xml:space="preserve">. Sensor </w:t>
+      </w:r>
+      <w:proofErr w:type="spellStart"/>
+      <w:r>
+        <w:rPr>
+          <w:sz w:val="24"/>
+          <w:szCs w:val="24"/>
+          <w:lang w:val="en-US"/>
+        </w:rPr>
+        <w:t>semikonduktor</w:t>
+      </w:r>
+      <w:proofErr w:type="spellEnd"/>
+      <w:r>
+        <w:rPr>
+          <w:sz w:val="24"/>
+          <w:szCs w:val="24"/>
+          <w:lang w:val="en-US"/>
+        </w:rPr>
+        <w:t xml:space="preserve"> </w:t>
+      </w:r>
+      <w:proofErr w:type="spellStart"/>
+      <w:r>
+        <w:rPr>
+          <w:sz w:val="24"/>
+          <w:szCs w:val="24"/>
+          <w:lang w:val="en-US"/>
+        </w:rPr>
+        <w:t>digunakan</w:t>
+      </w:r>
+      <w:proofErr w:type="spellEnd"/>
+      <w:r>
+        <w:rPr>
+          <w:sz w:val="24"/>
+          <w:szCs w:val="24"/>
+          <w:lang w:val="en-US"/>
+        </w:rPr>
+        <w:t xml:space="preserve"> </w:t>
+      </w:r>
+      <w:proofErr w:type="spellStart"/>
+      <w:r>
+        <w:rPr>
+          <w:sz w:val="24"/>
+          <w:szCs w:val="24"/>
+          <w:lang w:val="en-US"/>
+        </w:rPr>
+        <w:t>untuk</w:t>
+      </w:r>
+      <w:proofErr w:type="spellEnd"/>
+      <w:r>
+        <w:rPr>
+          <w:sz w:val="24"/>
+          <w:szCs w:val="24"/>
+          <w:lang w:val="en-US"/>
+        </w:rPr>
+        <w:t xml:space="preserve"> </w:t>
+      </w:r>
+      <w:proofErr w:type="spellStart"/>
+      <w:r>
+        <w:rPr>
+          <w:sz w:val="24"/>
+          <w:szCs w:val="24"/>
+          <w:lang w:val="en-US"/>
+        </w:rPr>
+        <w:t>pengambilan</w:t>
+      </w:r>
+      <w:proofErr w:type="spellEnd"/>
+      <w:r>
+        <w:rPr>
+          <w:sz w:val="24"/>
+          <w:szCs w:val="24"/>
+          <w:lang w:val="en-US"/>
+        </w:rPr>
+        <w:t xml:space="preserve"> da</w:t>
+      </w:r>
+      <w:r>
+        <w:rPr>
+          <w:sz w:val="24"/>
+          <w:szCs w:val="24"/>
+          <w:lang w:val="en-US"/>
+        </w:rPr>
+        <w:t>t</w:t>
+      </w:r>
+      <w:r>
+        <w:rPr>
+          <w:sz w:val="24"/>
+          <w:szCs w:val="24"/>
+          <w:lang w:val="en-US"/>
+        </w:rPr>
+        <w:t>a</w:t>
+      </w:r>
+      <w:r>
+        <w:rPr>
+          <w:sz w:val="24"/>
+          <w:szCs w:val="24"/>
+          <w:lang w:val="en-US"/>
+        </w:rPr>
+        <w:t xml:space="preserve"> </w:t>
+      </w:r>
+      <w:proofErr w:type="spellStart"/>
+      <w:r>
+        <w:rPr>
+          <w:sz w:val="24"/>
+          <w:szCs w:val="24"/>
+          <w:lang w:val="en-US"/>
+        </w:rPr>
+        <w:t>dari</w:t>
+      </w:r>
+      <w:proofErr w:type="spellEnd"/>
+      <w:r>
+        <w:rPr>
+          <w:sz w:val="24"/>
+          <w:szCs w:val="24"/>
+          <w:lang w:val="en-US"/>
+        </w:rPr>
+        <w:t xml:space="preserve"> </w:t>
+      </w:r>
+      <w:proofErr w:type="spellStart"/>
+      <w:r>
+        <w:rPr>
+          <w:sz w:val="24"/>
+          <w:szCs w:val="24"/>
+          <w:lang w:val="en-US"/>
+        </w:rPr>
+        <w:t>bau</w:t>
+      </w:r>
+      <w:proofErr w:type="spellEnd"/>
+      <w:r>
+        <w:rPr>
+          <w:sz w:val="24"/>
+          <w:szCs w:val="24"/>
+          <w:lang w:val="en-US"/>
+        </w:rPr>
+        <w:t xml:space="preserve"> </w:t>
+      </w:r>
+      <w:proofErr w:type="spellStart"/>
+      <w:r>
+        <w:rPr>
+          <w:sz w:val="24"/>
+          <w:szCs w:val="24"/>
+          <w:lang w:val="en-US"/>
+        </w:rPr>
+        <w:t>daging</w:t>
+      </w:r>
+      <w:proofErr w:type="spellEnd"/>
+      <w:r>
+        <w:rPr>
+          <w:sz w:val="24"/>
+          <w:szCs w:val="24"/>
+          <w:lang w:val="en-US"/>
+        </w:rPr>
+        <w:t xml:space="preserve">. </w:t>
+      </w:r>
+      <w:proofErr w:type="spellStart"/>
+      <w:r>
+        <w:rPr>
+          <w:sz w:val="24"/>
+          <w:szCs w:val="24"/>
+          <w:lang w:val="en-US"/>
+        </w:rPr>
+        <w:t>Studi</w:t>
+      </w:r>
+      <w:proofErr w:type="spellEnd"/>
+      <w:r>
+        <w:rPr>
+          <w:sz w:val="24"/>
+          <w:szCs w:val="24"/>
+          <w:lang w:val="en-US"/>
+        </w:rPr>
+        <w:t xml:space="preserve"> oleh </w:t>
+      </w:r>
+      <w:proofErr w:type="spellStart"/>
+      <w:r>
+        <w:rPr>
+          <w:sz w:val="24"/>
+          <w:szCs w:val="24"/>
+          <w:lang w:val="en-US"/>
+        </w:rPr>
+        <w:t>Nurjuliana</w:t>
+      </w:r>
+      <w:proofErr w:type="spellEnd"/>
+      <w:r>
+        <w:rPr>
+          <w:sz w:val="24"/>
+          <w:szCs w:val="24"/>
+          <w:lang w:val="en-US"/>
+        </w:rPr>
+        <w:t xml:space="preserve"> et al </w:t>
+      </w:r>
+      <w:proofErr w:type="spellStart"/>
+      <w:r>
+        <w:rPr>
+          <w:sz w:val="24"/>
+          <w:szCs w:val="24"/>
+          <w:lang w:val="en-US"/>
+        </w:rPr>
+        <w:t>menggunakan</w:t>
+      </w:r>
+      <w:proofErr w:type="spellEnd"/>
+      <w:r>
+        <w:rPr>
+          <w:sz w:val="24"/>
+          <w:szCs w:val="24"/>
+          <w:lang w:val="en-US"/>
+        </w:rPr>
+        <w:t xml:space="preserve"> </w:t>
+      </w:r>
+      <w:r>
+        <w:rPr>
+          <w:i/>
+          <w:sz w:val="24"/>
+          <w:szCs w:val="24"/>
+          <w:lang w:val="en-US"/>
+        </w:rPr>
+        <w:t>principal component analysis</w:t>
+      </w:r>
+      <w:r>
+        <w:rPr>
+          <w:sz w:val="24"/>
+          <w:szCs w:val="24"/>
+          <w:lang w:val="en-US"/>
+        </w:rPr>
+        <w:t xml:space="preserve"> (PCA) </w:t>
+      </w:r>
+      <w:proofErr w:type="spellStart"/>
+      <w:r>
+        <w:rPr>
+          <w:sz w:val="24"/>
+          <w:szCs w:val="24"/>
+          <w:lang w:val="en-US"/>
+        </w:rPr>
+        <w:t>untuk</w:t>
+      </w:r>
+      <w:proofErr w:type="spellEnd"/>
+      <w:r>
+        <w:rPr>
+          <w:sz w:val="24"/>
+          <w:szCs w:val="24"/>
+          <w:lang w:val="en-US"/>
+        </w:rPr>
+        <w:t xml:space="preserve"> </w:t>
+      </w:r>
+      <w:proofErr w:type="spellStart"/>
+      <w:r>
+        <w:rPr>
+          <w:sz w:val="24"/>
+          <w:szCs w:val="24"/>
+          <w:lang w:val="en-US"/>
+        </w:rPr>
+        <w:t>membedakan</w:t>
+      </w:r>
+      <w:proofErr w:type="spellEnd"/>
+      <w:r>
+        <w:rPr>
+          <w:sz w:val="24"/>
+          <w:szCs w:val="24"/>
+          <w:lang w:val="en-US"/>
+        </w:rPr>
+        <w:t xml:space="preserve"> </w:t>
+      </w:r>
+      <w:proofErr w:type="spellStart"/>
+      <w:r>
+        <w:rPr>
+          <w:sz w:val="24"/>
+          <w:szCs w:val="24"/>
+          <w:lang w:val="en-US"/>
+        </w:rPr>
+        <w:t>antara</w:t>
+      </w:r>
+      <w:proofErr w:type="spellEnd"/>
+      <w:r>
+        <w:rPr>
+          <w:sz w:val="24"/>
+          <w:szCs w:val="24"/>
+          <w:lang w:val="en-US"/>
+        </w:rPr>
+        <w:t xml:space="preserve"> </w:t>
+      </w:r>
+      <w:r>
+        <w:rPr>
+          <w:sz w:val="24"/>
+          <w:szCs w:val="24"/>
+          <w:lang w:val="en-US"/>
+        </w:rPr>
+        <w:t xml:space="preserve">lemak </w:t>
+      </w:r>
+      <w:proofErr w:type="spellStart"/>
+      <w:r>
+        <w:rPr>
+          <w:sz w:val="24"/>
+          <w:szCs w:val="24"/>
+          <w:lang w:val="en-US"/>
+        </w:rPr>
+        <w:t>babi</w:t>
+      </w:r>
+      <w:proofErr w:type="spellEnd"/>
+      <w:r>
+        <w:rPr>
+          <w:sz w:val="24"/>
+          <w:szCs w:val="24"/>
+          <w:lang w:val="en-US"/>
+        </w:rPr>
+        <w:t xml:space="preserve">, lemak </w:t>
+      </w:r>
+      <w:proofErr w:type="spellStart"/>
+      <w:r>
+        <w:rPr>
+          <w:sz w:val="24"/>
+          <w:szCs w:val="24"/>
+          <w:lang w:val="en-US"/>
+        </w:rPr>
+        <w:t>ayam</w:t>
+      </w:r>
+      <w:proofErr w:type="spellEnd"/>
+      <w:r>
+        <w:rPr>
+          <w:sz w:val="24"/>
+          <w:szCs w:val="24"/>
+          <w:lang w:val="en-US"/>
+        </w:rPr>
+        <w:t xml:space="preserve">, lemak </w:t>
+      </w:r>
+      <w:proofErr w:type="spellStart"/>
+      <w:r>
+        <w:rPr>
+          <w:sz w:val="24"/>
+          <w:szCs w:val="24"/>
+          <w:lang w:val="en-US"/>
+        </w:rPr>
+        <w:t>sapi</w:t>
+      </w:r>
+      <w:proofErr w:type="spellEnd"/>
+      <w:r>
+        <w:rPr>
+          <w:sz w:val="24"/>
+          <w:szCs w:val="24"/>
+          <w:lang w:val="en-US"/>
+        </w:rPr>
+        <w:t xml:space="preserve">, lemak </w:t>
+      </w:r>
+      <w:proofErr w:type="spellStart"/>
+      <w:r>
+        <w:rPr>
+          <w:sz w:val="24"/>
+          <w:szCs w:val="24"/>
+          <w:lang w:val="en-US"/>
+        </w:rPr>
+        <w:t>domba</w:t>
+      </w:r>
+      <w:proofErr w:type="spellEnd"/>
+      <w:r>
+        <w:rPr>
+          <w:sz w:val="24"/>
+          <w:szCs w:val="24"/>
+          <w:lang w:val="en-US"/>
+        </w:rPr>
+        <w:t xml:space="preserve">, dan </w:t>
+      </w:r>
+      <w:proofErr w:type="spellStart"/>
+      <w:r>
+        <w:rPr>
+          <w:sz w:val="24"/>
+          <w:szCs w:val="24"/>
+          <w:lang w:val="en-US"/>
+        </w:rPr>
+        <w:t>sampel</w:t>
+      </w:r>
+      <w:proofErr w:type="spellEnd"/>
+      <w:r>
+        <w:rPr>
+          <w:sz w:val="24"/>
+          <w:szCs w:val="24"/>
+          <w:lang w:val="en-US"/>
+        </w:rPr>
+        <w:t xml:space="preserve"> </w:t>
+      </w:r>
+      <w:proofErr w:type="spellStart"/>
+      <w:r>
+        <w:rPr>
+          <w:sz w:val="24"/>
+          <w:szCs w:val="24"/>
+          <w:lang w:val="en-US"/>
+        </w:rPr>
+        <w:t>campuran</w:t>
+      </w:r>
+      <w:proofErr w:type="spellEnd"/>
+      <w:r>
+        <w:rPr>
+          <w:sz w:val="24"/>
+          <w:szCs w:val="24"/>
+          <w:lang w:val="en-US"/>
+        </w:rPr>
+        <w:t xml:space="preserve"> </w:t>
+      </w:r>
+      <w:proofErr w:type="spellStart"/>
+      <w:r>
+        <w:rPr>
+          <w:sz w:val="24"/>
+          <w:szCs w:val="24"/>
+          <w:lang w:val="en-US"/>
+        </w:rPr>
+        <w:t>dari</w:t>
+      </w:r>
+      <w:proofErr w:type="spellEnd"/>
+      <w:r>
+        <w:rPr>
+          <w:sz w:val="24"/>
+          <w:szCs w:val="24"/>
+          <w:lang w:val="en-US"/>
+        </w:rPr>
+        <w:t xml:space="preserve"> lemak </w:t>
+      </w:r>
+      <w:proofErr w:type="spellStart"/>
+      <w:r>
+        <w:rPr>
+          <w:sz w:val="24"/>
+          <w:szCs w:val="24"/>
+          <w:lang w:val="en-US"/>
+        </w:rPr>
+        <w:t>babi</w:t>
+      </w:r>
+      <w:proofErr w:type="spellEnd"/>
+      <w:r>
+        <w:rPr>
+          <w:sz w:val="24"/>
+          <w:szCs w:val="24"/>
+          <w:lang w:val="en-US"/>
+        </w:rPr>
+        <w:t xml:space="preserve"> dan lemak </w:t>
+      </w:r>
+      <w:proofErr w:type="spellStart"/>
+      <w:r>
+        <w:rPr>
+          <w:sz w:val="24"/>
+          <w:szCs w:val="24"/>
+          <w:lang w:val="en-US"/>
+        </w:rPr>
+        <w:t>ayam</w:t>
+      </w:r>
+      <w:proofErr w:type="spellEnd"/>
+      <w:r>
+        <w:rPr>
+          <w:sz w:val="24"/>
+          <w:szCs w:val="24"/>
+          <w:lang w:val="en-US"/>
+        </w:rPr>
+        <w:t xml:space="preserve">. </w:t>
+      </w:r>
+      <w:proofErr w:type="spellStart"/>
+      <w:r>
+        <w:rPr>
+          <w:sz w:val="24"/>
+          <w:szCs w:val="24"/>
+          <w:lang w:val="en-US"/>
+        </w:rPr>
+        <w:t>Eksperimen</w:t>
+      </w:r>
+      <w:proofErr w:type="spellEnd"/>
+      <w:r>
+        <w:rPr>
+          <w:sz w:val="24"/>
+          <w:szCs w:val="24"/>
+          <w:lang w:val="en-US"/>
+        </w:rPr>
+        <w:t xml:space="preserve"> </w:t>
+      </w:r>
+      <w:proofErr w:type="spellStart"/>
+      <w:r>
+        <w:rPr>
+          <w:sz w:val="24"/>
+          <w:szCs w:val="24"/>
+          <w:lang w:val="en-US"/>
+        </w:rPr>
+        <w:t>dilakukan</w:t>
+      </w:r>
+      <w:proofErr w:type="spellEnd"/>
+      <w:r>
+        <w:rPr>
+          <w:sz w:val="24"/>
+          <w:szCs w:val="24"/>
+          <w:lang w:val="en-US"/>
+        </w:rPr>
+        <w:t xml:space="preserve"> </w:t>
+      </w:r>
+      <w:r>
+        <w:rPr>
+          <w:sz w:val="24"/>
+          <w:szCs w:val="24"/>
+          <w:lang w:val="en-US"/>
+        </w:rPr>
+        <w:t xml:space="preserve">pada temperature </w:t>
+      </w:r>
+      <w:r>
+        <w:rPr>
+          <w:sz w:val="24"/>
+          <w:szCs w:val="24"/>
+          <w:lang w:val="en-US"/>
+        </w:rPr>
+        <w:t>50</w:t>
+      </w:r>
+      <w:r>
+        <w:rPr>
+          <w:sz w:val="24"/>
+          <w:szCs w:val="24"/>
+          <w:vertAlign w:val="superscript"/>
+          <w:lang w:val="en-US"/>
+        </w:rPr>
+        <w:t>o</w:t>
+      </w:r>
+      <w:r>
+        <w:rPr>
+          <w:sz w:val="24"/>
+          <w:szCs w:val="24"/>
+          <w:lang w:val="en-US"/>
+        </w:rPr>
+        <w:t>Cto</w:t>
+      </w:r>
+      <w:r>
+        <w:rPr>
+          <w:sz w:val="24"/>
+          <w:szCs w:val="24"/>
+          <w:lang w:val="en-US"/>
+        </w:rPr>
+        <w:t xml:space="preserve"> </w:t>
+      </w:r>
+      <w:r>
+        <w:rPr>
+          <w:sz w:val="24"/>
+          <w:szCs w:val="24"/>
+          <w:lang w:val="en-US"/>
+        </w:rPr>
+        <w:t>200</w:t>
+      </w:r>
+      <w:r>
+        <w:rPr>
+          <w:sz w:val="24"/>
+          <w:szCs w:val="24"/>
+          <w:vertAlign w:val="superscript"/>
+          <w:lang w:val="en-US"/>
+        </w:rPr>
+        <w:t>o</w:t>
+      </w:r>
+      <w:r>
+        <w:rPr>
+          <w:sz w:val="24"/>
+          <w:szCs w:val="24"/>
+          <w:lang w:val="en-US"/>
+        </w:rPr>
+        <w:t>.</w:t>
+      </w:r>
+      <w:r>
+        <w:rPr>
+          <w:sz w:val="24"/>
+          <w:szCs w:val="24"/>
+          <w:lang w:val="en-US"/>
+        </w:rPr>
+        <w:t xml:space="preserve"> </w:t>
+      </w:r>
+      <w:sdt>
+        <w:sdtPr>
+          <w:rPr>
+            <w:sz w:val="24"/>
+            <w:szCs w:val="24"/>
+            <w:lang w:val="en-US"/>
+          </w:rPr>
+          <w:id w:val="1131515396"/>
+          <w:citation/>
+        </w:sdtPr>
+        <w:sdtContent>
+          <w:r>
+            <w:rPr>
+              <w:sz w:val="24"/>
+              <w:szCs w:val="24"/>
+              <w:lang w:val="en-US"/>
+            </w:rPr>
+            <w:fldChar w:fldCharType="begin"/>
+          </w:r>
+          <w:r>
+            <w:rPr>
+              <w:sz w:val="24"/>
+              <w:szCs w:val="24"/>
+              <w:lang w:val="en-US"/>
+            </w:rPr>
+            <w:instrText xml:space="preserve"> CITATION Jul10 \l 1033 </w:instrText>
+          </w:r>
+          <w:r>
+            <w:rPr>
+              <w:sz w:val="24"/>
+              <w:szCs w:val="24"/>
+              <w:lang w:val="en-US"/>
+            </w:rPr>
+            <w:fldChar w:fldCharType="separate"/>
+          </w:r>
+          <w:r>
+            <w:rPr>
+              <w:noProof/>
+              <w:sz w:val="24"/>
+              <w:szCs w:val="24"/>
+              <w:lang w:val="en-US"/>
+            </w:rPr>
+            <w:t>[2]</w:t>
+          </w:r>
+          <w:r>
+            <w:rPr>
+              <w:sz w:val="24"/>
+              <w:szCs w:val="24"/>
+              <w:lang w:val="en-US"/>
+            </w:rPr>
+            <w:fldChar w:fldCharType="end"/>
+          </w:r>
+        </w:sdtContent>
+      </w:sdt>
+    </w:p>
+    <w:p>
+      <w:pPr>
+        <w:pStyle w:val="ListParagraph"/>
+        <w:spacing w:before="240" w:after="200"/>
+        <w:ind w:left="1440" w:firstLine="720"/>
+        <w:jc w:val="both"/>
+        <w:rPr>
+          <w:sz w:val="24"/>
+          <w:szCs w:val="24"/>
+          <w:lang w:val="en-US"/>
+        </w:rPr>
+      </w:pPr>
+      <w:proofErr w:type="spellStart"/>
+      <w:r>
+        <w:rPr>
+          <w:sz w:val="24"/>
+          <w:szCs w:val="24"/>
+          <w:lang w:val="en-US"/>
+        </w:rPr>
+        <w:t>Terdapat</w:t>
+      </w:r>
+      <w:proofErr w:type="spellEnd"/>
+      <w:r>
+        <w:rPr>
+          <w:sz w:val="24"/>
+          <w:szCs w:val="24"/>
+          <w:lang w:val="en-US"/>
+        </w:rPr>
+        <w:t xml:space="preserve"> juga </w:t>
+      </w:r>
+      <w:proofErr w:type="spellStart"/>
+      <w:r>
+        <w:rPr>
+          <w:sz w:val="24"/>
+          <w:szCs w:val="24"/>
+          <w:lang w:val="en-US"/>
+        </w:rPr>
+        <w:t>s</w:t>
+      </w:r>
+      <w:r>
+        <w:rPr>
+          <w:sz w:val="24"/>
+          <w:szCs w:val="24"/>
+          <w:lang w:val="en-US"/>
+        </w:rPr>
+        <w:t>tudi</w:t>
+      </w:r>
+      <w:proofErr w:type="spellEnd"/>
+      <w:r>
+        <w:rPr>
+          <w:sz w:val="24"/>
+          <w:szCs w:val="24"/>
+          <w:lang w:val="en-US"/>
+        </w:rPr>
+        <w:t xml:space="preserve"> </w:t>
+      </w:r>
+      <w:proofErr w:type="spellStart"/>
+      <w:r>
+        <w:rPr>
+          <w:sz w:val="24"/>
+          <w:szCs w:val="24"/>
+          <w:lang w:val="en-US"/>
+        </w:rPr>
+        <w:t>lainnya</w:t>
+      </w:r>
+      <w:proofErr w:type="spellEnd"/>
+      <w:r>
+        <w:rPr>
+          <w:sz w:val="24"/>
+          <w:szCs w:val="24"/>
+          <w:lang w:val="en-US"/>
+        </w:rPr>
+        <w:t xml:space="preserve"> </w:t>
+      </w:r>
+      <w:r>
+        <w:rPr>
+          <w:sz w:val="24"/>
+          <w:szCs w:val="24"/>
+          <w:lang w:val="en-US"/>
+        </w:rPr>
+        <w:t xml:space="preserve">yang </w:t>
+      </w:r>
+      <w:proofErr w:type="spellStart"/>
+      <w:r>
+        <w:rPr>
+          <w:sz w:val="24"/>
+          <w:szCs w:val="24"/>
+          <w:lang w:val="en-US"/>
+        </w:rPr>
+        <w:t>terkait</w:t>
+      </w:r>
+      <w:proofErr w:type="spellEnd"/>
+      <w:r>
+        <w:rPr>
+          <w:sz w:val="24"/>
+          <w:szCs w:val="24"/>
+          <w:lang w:val="en-US"/>
+        </w:rPr>
+        <w:t xml:space="preserve"> </w:t>
+      </w:r>
+      <w:proofErr w:type="spellStart"/>
+      <w:r>
+        <w:rPr>
+          <w:sz w:val="24"/>
+          <w:szCs w:val="24"/>
+          <w:lang w:val="en-US"/>
+        </w:rPr>
+        <w:t>dengan</w:t>
+      </w:r>
+      <w:proofErr w:type="spellEnd"/>
+      <w:r>
+        <w:rPr>
+          <w:sz w:val="24"/>
+          <w:szCs w:val="24"/>
+          <w:lang w:val="en-US"/>
+        </w:rPr>
+        <w:t xml:space="preserve"> </w:t>
+      </w:r>
+      <w:proofErr w:type="spellStart"/>
+      <w:r>
+        <w:rPr>
+          <w:sz w:val="24"/>
+          <w:szCs w:val="24"/>
+          <w:lang w:val="en-US"/>
+        </w:rPr>
+        <w:t>mendeteksi</w:t>
+      </w:r>
+      <w:proofErr w:type="spellEnd"/>
+      <w:r>
+        <w:rPr>
+          <w:sz w:val="24"/>
+          <w:szCs w:val="24"/>
+          <w:lang w:val="en-US"/>
+        </w:rPr>
+        <w:t xml:space="preserve"> </w:t>
+      </w:r>
+      <w:proofErr w:type="spellStart"/>
+      <w:r>
+        <w:rPr>
+          <w:sz w:val="24"/>
+          <w:szCs w:val="24"/>
+          <w:lang w:val="en-US"/>
+        </w:rPr>
+        <w:t>kemurnian</w:t>
+      </w:r>
+      <w:proofErr w:type="spellEnd"/>
+      <w:r>
+        <w:rPr>
+          <w:sz w:val="24"/>
+          <w:szCs w:val="24"/>
+          <w:lang w:val="en-US"/>
+        </w:rPr>
+        <w:t xml:space="preserve"> </w:t>
+      </w:r>
+      <w:proofErr w:type="spellStart"/>
+      <w:r>
+        <w:rPr>
+          <w:sz w:val="24"/>
+          <w:szCs w:val="24"/>
+          <w:lang w:val="en-US"/>
+        </w:rPr>
+        <w:t>daging</w:t>
+      </w:r>
+      <w:proofErr w:type="spellEnd"/>
+      <w:r>
+        <w:rPr>
+          <w:sz w:val="24"/>
+          <w:szCs w:val="24"/>
+          <w:lang w:val="en-US"/>
+        </w:rPr>
+        <w:t xml:space="preserve"> </w:t>
+      </w:r>
+      <w:proofErr w:type="spellStart"/>
+      <w:r>
+        <w:rPr>
+          <w:sz w:val="24"/>
+          <w:szCs w:val="24"/>
+          <w:lang w:val="en-US"/>
+        </w:rPr>
+        <w:t>dengan</w:t>
+      </w:r>
+      <w:proofErr w:type="spellEnd"/>
+      <w:r>
+        <w:rPr>
+          <w:sz w:val="24"/>
+          <w:szCs w:val="24"/>
+          <w:lang w:val="en-US"/>
+        </w:rPr>
+        <w:t xml:space="preserve"> </w:t>
+      </w:r>
+      <w:proofErr w:type="spellStart"/>
+      <w:r>
+        <w:rPr>
+          <w:sz w:val="24"/>
+          <w:szCs w:val="24"/>
+          <w:lang w:val="en-US"/>
+        </w:rPr>
+        <w:t>hasil</w:t>
+      </w:r>
+      <w:proofErr w:type="spellEnd"/>
+      <w:r>
+        <w:rPr>
+          <w:sz w:val="24"/>
+          <w:szCs w:val="24"/>
+          <w:lang w:val="en-US"/>
+        </w:rPr>
+        <w:t xml:space="preserve"> </w:t>
+      </w:r>
+      <w:proofErr w:type="spellStart"/>
+      <w:r>
+        <w:rPr>
+          <w:sz w:val="24"/>
+          <w:szCs w:val="24"/>
+          <w:lang w:val="en-US"/>
+        </w:rPr>
+        <w:t>penelitian</w:t>
+      </w:r>
+      <w:proofErr w:type="spellEnd"/>
+      <w:r>
+        <w:rPr>
+          <w:sz w:val="24"/>
+          <w:szCs w:val="24"/>
+          <w:lang w:val="en-US"/>
+        </w:rPr>
+        <w:t xml:space="preserve"> </w:t>
+      </w:r>
+      <w:proofErr w:type="spellStart"/>
+      <w:r>
+        <w:rPr>
+          <w:sz w:val="24"/>
+          <w:szCs w:val="24"/>
+          <w:lang w:val="en-US"/>
+        </w:rPr>
+        <w:t>menunjukkan</w:t>
+      </w:r>
+      <w:proofErr w:type="spellEnd"/>
+      <w:r>
+        <w:rPr>
+          <w:sz w:val="24"/>
+          <w:szCs w:val="24"/>
+          <w:lang w:val="en-US"/>
+        </w:rPr>
+        <w:t xml:space="preserve"> </w:t>
+      </w:r>
+      <w:proofErr w:type="spellStart"/>
+      <w:r>
+        <w:rPr>
+          <w:sz w:val="24"/>
+          <w:szCs w:val="24"/>
+          <w:lang w:val="en-US"/>
+        </w:rPr>
+        <w:t>bahwa</w:t>
+      </w:r>
+      <w:proofErr w:type="spellEnd"/>
+      <w:r>
+        <w:rPr>
+          <w:sz w:val="24"/>
+          <w:szCs w:val="24"/>
+          <w:lang w:val="en-US"/>
+        </w:rPr>
+        <w:t xml:space="preserve"> </w:t>
+      </w:r>
+      <w:proofErr w:type="spellStart"/>
+      <w:r>
+        <w:rPr>
+          <w:sz w:val="24"/>
+          <w:szCs w:val="24"/>
+          <w:lang w:val="en-US"/>
+        </w:rPr>
+        <w:t>sistem</w:t>
+      </w:r>
+      <w:proofErr w:type="spellEnd"/>
+      <w:r>
+        <w:rPr>
+          <w:sz w:val="24"/>
+          <w:szCs w:val="24"/>
+          <w:lang w:val="en-US"/>
+        </w:rPr>
+        <w:t xml:space="preserve"> </w:t>
+      </w:r>
+      <w:proofErr w:type="spellStart"/>
+      <w:r>
+        <w:rPr>
+          <w:sz w:val="24"/>
+          <w:szCs w:val="24"/>
+          <w:lang w:val="en-US"/>
+        </w:rPr>
+        <w:t>ini</w:t>
+      </w:r>
+      <w:proofErr w:type="spellEnd"/>
+      <w:r>
+        <w:rPr>
+          <w:sz w:val="24"/>
+          <w:szCs w:val="24"/>
+          <w:lang w:val="en-US"/>
+        </w:rPr>
+        <w:t xml:space="preserve"> </w:t>
+      </w:r>
+      <w:proofErr w:type="spellStart"/>
+      <w:r>
+        <w:rPr>
+          <w:sz w:val="24"/>
+          <w:szCs w:val="24"/>
+          <w:lang w:val="en-US"/>
+        </w:rPr>
+        <w:t>dapat</w:t>
+      </w:r>
+      <w:proofErr w:type="spellEnd"/>
+      <w:r>
+        <w:rPr>
+          <w:sz w:val="24"/>
+          <w:szCs w:val="24"/>
+          <w:lang w:val="en-US"/>
+        </w:rPr>
+        <w:t xml:space="preserve"> </w:t>
+      </w:r>
+      <w:proofErr w:type="spellStart"/>
+      <w:r>
+        <w:rPr>
+          <w:sz w:val="24"/>
+          <w:szCs w:val="24"/>
+          <w:lang w:val="en-US"/>
+        </w:rPr>
+        <w:t>membedakan</w:t>
+      </w:r>
+      <w:proofErr w:type="spellEnd"/>
+      <w:r>
+        <w:rPr>
+          <w:sz w:val="24"/>
+          <w:szCs w:val="24"/>
+          <w:lang w:val="en-US"/>
+        </w:rPr>
+        <w:t xml:space="preserve"> </w:t>
+      </w:r>
+      <w:proofErr w:type="spellStart"/>
+      <w:r>
+        <w:rPr>
+          <w:sz w:val="24"/>
+          <w:szCs w:val="24"/>
+          <w:lang w:val="en-US"/>
+        </w:rPr>
+        <w:t>daging</w:t>
+      </w:r>
+      <w:proofErr w:type="spellEnd"/>
+      <w:r>
+        <w:rPr>
+          <w:sz w:val="24"/>
+          <w:szCs w:val="24"/>
+          <w:lang w:val="en-US"/>
+        </w:rPr>
+        <w:t xml:space="preserve"> </w:t>
+      </w:r>
+      <w:proofErr w:type="spellStart"/>
+      <w:r>
+        <w:rPr>
+          <w:sz w:val="24"/>
+          <w:szCs w:val="24"/>
+          <w:lang w:val="en-US"/>
+        </w:rPr>
+        <w:t>sapi</w:t>
+      </w:r>
+      <w:proofErr w:type="spellEnd"/>
+      <w:r>
+        <w:rPr>
+          <w:sz w:val="24"/>
+          <w:szCs w:val="24"/>
+          <w:lang w:val="en-US"/>
+        </w:rPr>
+        <w:t xml:space="preserve"> yang </w:t>
+      </w:r>
+      <w:proofErr w:type="spellStart"/>
+      <w:r>
+        <w:rPr>
+          <w:sz w:val="24"/>
+          <w:szCs w:val="24"/>
+          <w:lang w:val="en-US"/>
+        </w:rPr>
+        <w:t>dicampur</w:t>
+      </w:r>
+      <w:proofErr w:type="spellEnd"/>
+      <w:r>
+        <w:rPr>
+          <w:sz w:val="24"/>
+          <w:szCs w:val="24"/>
+          <w:lang w:val="en-US"/>
+        </w:rPr>
+        <w:t xml:space="preserve"> </w:t>
+      </w:r>
+      <w:proofErr w:type="spellStart"/>
+      <w:r>
+        <w:rPr>
+          <w:sz w:val="24"/>
+          <w:szCs w:val="24"/>
+          <w:lang w:val="en-US"/>
+        </w:rPr>
+        <w:t>dengan</w:t>
+      </w:r>
+      <w:proofErr w:type="spellEnd"/>
+      <w:r>
+        <w:rPr>
+          <w:sz w:val="24"/>
+          <w:szCs w:val="24"/>
+          <w:lang w:val="en-US"/>
+        </w:rPr>
+        <w:t xml:space="preserve"> </w:t>
+      </w:r>
+      <w:proofErr w:type="spellStart"/>
+      <w:r>
+        <w:rPr>
+          <w:sz w:val="24"/>
+          <w:szCs w:val="24"/>
+          <w:lang w:val="en-US"/>
+        </w:rPr>
+        <w:t>daging</w:t>
+      </w:r>
+      <w:proofErr w:type="spellEnd"/>
+      <w:r>
+        <w:rPr>
+          <w:sz w:val="24"/>
+          <w:szCs w:val="24"/>
+          <w:lang w:val="en-US"/>
+        </w:rPr>
+        <w:t xml:space="preserve"> </w:t>
+      </w:r>
+      <w:proofErr w:type="spellStart"/>
+      <w:r>
+        <w:rPr>
+          <w:sz w:val="24"/>
+          <w:szCs w:val="24"/>
+          <w:lang w:val="en-US"/>
+        </w:rPr>
+        <w:t>babi</w:t>
+      </w:r>
+      <w:proofErr w:type="spellEnd"/>
+      <w:r>
+        <w:rPr>
+          <w:sz w:val="24"/>
+          <w:szCs w:val="24"/>
+          <w:lang w:val="en-US"/>
+        </w:rPr>
+        <w:t xml:space="preserve"> </w:t>
+      </w:r>
+      <w:proofErr w:type="spellStart"/>
+      <w:r>
+        <w:rPr>
+          <w:sz w:val="24"/>
+          <w:szCs w:val="24"/>
+          <w:lang w:val="en-US"/>
+        </w:rPr>
+        <w:t>dengan</w:t>
+      </w:r>
+      <w:proofErr w:type="spellEnd"/>
+      <w:r>
+        <w:rPr>
+          <w:sz w:val="24"/>
+          <w:szCs w:val="24"/>
+          <w:lang w:val="en-US"/>
+        </w:rPr>
+        <w:t xml:space="preserve"> </w:t>
+      </w:r>
+      <w:proofErr w:type="spellStart"/>
+      <w:r>
+        <w:rPr>
+          <w:sz w:val="24"/>
+          <w:szCs w:val="24"/>
+          <w:lang w:val="en-US"/>
+        </w:rPr>
+        <w:t>perbandingan</w:t>
+      </w:r>
+      <w:proofErr w:type="spellEnd"/>
+      <w:r>
+        <w:rPr>
+          <w:sz w:val="24"/>
+          <w:szCs w:val="24"/>
+          <w:lang w:val="en-US"/>
+        </w:rPr>
+        <w:t xml:space="preserve"> 0%, 10%, 25%, 50%, 75%, 90%, dan 100% </w:t>
+      </w:r>
+      <w:proofErr w:type="spellStart"/>
+      <w:r>
+        <w:rPr>
+          <w:sz w:val="24"/>
+          <w:szCs w:val="24"/>
+          <w:lang w:val="en-US"/>
+        </w:rPr>
+        <w:t>dengan</w:t>
+      </w:r>
+      <w:proofErr w:type="spellEnd"/>
+      <w:r>
+        <w:rPr>
+          <w:sz w:val="24"/>
+          <w:szCs w:val="24"/>
+          <w:lang w:val="en-US"/>
+        </w:rPr>
+        <w:t xml:space="preserve"> </w:t>
+      </w:r>
+      <w:proofErr w:type="spellStart"/>
+      <w:r>
+        <w:rPr>
+          <w:sz w:val="24"/>
+          <w:szCs w:val="24"/>
+          <w:lang w:val="en-US"/>
+        </w:rPr>
+        <w:t>akurasi</w:t>
+      </w:r>
+      <w:proofErr w:type="spellEnd"/>
+      <w:r>
+        <w:rPr>
+          <w:sz w:val="24"/>
+          <w:szCs w:val="24"/>
+          <w:lang w:val="en-US"/>
+        </w:rPr>
+        <w:t xml:space="preserve"> 97,86% </w:t>
+      </w:r>
+      <w:proofErr w:type="spellStart"/>
+      <w:r>
+        <w:rPr>
+          <w:sz w:val="24"/>
+          <w:szCs w:val="24"/>
+          <w:lang w:val="en-US"/>
+        </w:rPr>
+        <w:t>menggunakan</w:t>
+      </w:r>
+      <w:proofErr w:type="spellEnd"/>
+      <w:r>
+        <w:rPr>
+          <w:sz w:val="24"/>
+          <w:szCs w:val="24"/>
+          <w:lang w:val="en-US"/>
+        </w:rPr>
+        <w:t xml:space="preserve"> </w:t>
+      </w:r>
+      <w:proofErr w:type="spellStart"/>
+      <w:r>
+        <w:rPr>
+          <w:sz w:val="24"/>
+          <w:szCs w:val="24"/>
+          <w:lang w:val="en-US"/>
+        </w:rPr>
+        <w:t>algoritma</w:t>
+      </w:r>
+      <w:proofErr w:type="spellEnd"/>
+      <w:r>
+        <w:rPr>
+          <w:sz w:val="24"/>
+          <w:szCs w:val="24"/>
+          <w:lang w:val="en-US"/>
+        </w:rPr>
+        <w:t xml:space="preserve"> </w:t>
+      </w:r>
+      <w:proofErr w:type="spellStart"/>
+      <w:r>
+        <w:rPr>
+          <w:sz w:val="24"/>
+          <w:szCs w:val="24"/>
+          <w:lang w:val="en-US"/>
+        </w:rPr>
+        <w:t>kNN</w:t>
+      </w:r>
+      <w:proofErr w:type="spellEnd"/>
+      <w:sdt>
+        <w:sdtPr>
+          <w:rPr>
+            <w:sz w:val="24"/>
+            <w:szCs w:val="24"/>
+            <w:lang w:val="en-US"/>
+          </w:rPr>
+          <w:id w:val="-2076275033"/>
+          <w:citation/>
+        </w:sdtPr>
+        <w:sdtContent>
+          <w:r>
+            <w:rPr>
+              <w:sz w:val="24"/>
+              <w:szCs w:val="24"/>
+              <w:lang w:val="en-US"/>
+            </w:rPr>
+            <w:fldChar w:fldCharType="begin"/>
+          </w:r>
+          <w:r>
+            <w:rPr>
+              <w:sz w:val="24"/>
+              <w:szCs w:val="24"/>
+              <w:lang w:val="en-US"/>
+            </w:rPr>
+            <w:instrText xml:space="preserve">CITATION DAI18 \l 1033 </w:instrText>
+          </w:r>
+          <w:r>
+            <w:rPr>
+              <w:sz w:val="24"/>
+              <w:szCs w:val="24"/>
+              <w:lang w:val="en-US"/>
+            </w:rPr>
+            <w:fldChar w:fldCharType="separate"/>
+          </w:r>
+          <w:r>
+            <w:rPr>
+              <w:noProof/>
+              <w:sz w:val="24"/>
+              <w:szCs w:val="24"/>
+              <w:lang w:val="en-US"/>
+            </w:rPr>
+            <w:t xml:space="preserve"> </w:t>
+          </w:r>
+          <w:r>
+            <w:rPr>
+              <w:noProof/>
+              <w:sz w:val="24"/>
+              <w:szCs w:val="24"/>
+              <w:lang w:val="en-US"/>
+            </w:rPr>
+            <w:t>[3]</w:t>
+          </w:r>
+          <w:r>
+            <w:rPr>
+              <w:sz w:val="24"/>
+              <w:szCs w:val="24"/>
+              <w:lang w:val="en-US"/>
+            </w:rPr>
+            <w:fldChar w:fldCharType="end"/>
+          </w:r>
+        </w:sdtContent>
+      </w:sdt>
+      <w:r>
+        <w:rPr>
+          <w:sz w:val="24"/>
+          <w:szCs w:val="24"/>
+          <w:lang w:val="en-US"/>
+        </w:rPr>
+        <w:t>.</w:t>
+      </w:r>
+    </w:p>
+    <w:p>
+      <w:pPr>
+        <w:pStyle w:val="ListParagraph"/>
+        <w:numPr>
+          <w:ilvl w:val="0"/>
+          <w:numId w:val="14"/>
+        </w:numPr>
+        <w:spacing w:before="240" w:after="200"/>
+        <w:jc w:val="both"/>
+        <w:rPr>
+          <w:i/>
+          <w:sz w:val="24"/>
+          <w:szCs w:val="24"/>
+          <w:lang w:val="en-US"/>
+        </w:rPr>
+      </w:pPr>
+      <w:r>
+        <w:rPr>
+          <w:i/>
+          <w:sz w:val="24"/>
+          <w:szCs w:val="24"/>
+          <w:lang w:val="en-US"/>
+        </w:rPr>
+        <w:t>Electronic Nose</w:t>
+      </w:r>
+    </w:p>
+    <w:p>
+      <w:pPr>
+        <w:pStyle w:val="ListParagraph"/>
+        <w:spacing w:before="240" w:after="200"/>
+        <w:ind w:left="1440" w:firstLine="720"/>
+        <w:jc w:val="both"/>
+        <w:rPr>
+          <w:sz w:val="24"/>
+          <w:szCs w:val="24"/>
+        </w:rPr>
+      </w:pPr>
+      <w:r>
+        <w:rPr>
+          <w:i/>
+          <w:sz w:val="24"/>
+          <w:szCs w:val="24"/>
+          <w:lang w:val="en-US"/>
+        </w:rPr>
         <w:t>Electronic</w:t>
       </w:r>
       <w:r>
@@ -11306,7 +12872,16 @@
           <w:sz w:val="24"/>
           <w:szCs w:val="24"/>
         </w:rPr>
-        <w:t>e-nose</w:t>
+        <w:t>e-</w:t>
+      </w:r>
+      <w:r>
+        <w:rPr>
+          <w:i/>
+          <w:sz w:val="24"/>
+          <w:szCs w:val="24"/>
+        </w:rPr>
+        <w:lastRenderedPageBreak/>
+        <w:t>nose</w:t>
       </w:r>
       <w:r>
         <w:rPr>
@@ -11820,7 +13395,6 @@
           <w:id w:val="-748817164"/>
           <w:citation/>
         </w:sdtPr>
-        <w:sdtEndPr/>
         <w:sdtContent>
           <w:r>
             <w:rPr>
@@ -11851,7 +13425,16 @@
               <w:szCs w:val="24"/>
               <w:lang w:val="en-US"/>
             </w:rPr>
-            <w:t>[2]</w:t>
+            <w:t xml:space="preserve"> </w:t>
+          </w:r>
+          <w:r>
+            <w:rPr>
+              <w:noProof/>
+              <w:sz w:val="24"/>
+              <w:szCs w:val="24"/>
+              <w:lang w:val="en-US"/>
+            </w:rPr>
+            <w:t>[4]</w:t>
           </w:r>
           <w:r>
             <w:rPr>
@@ -12830,7 +14413,6 @@
           <w:id w:val="277067168"/>
           <w:citation/>
         </w:sdtPr>
-        <w:sdtEndPr/>
         <w:sdtContent>
           <w:r>
             <w:rPr>
@@ -12874,7 +14456,7 @@
               <w:szCs w:val="24"/>
               <w:lang w:val="en-US"/>
             </w:rPr>
-            <w:t>[3]</w:t>
+            <w:t>[5]</w:t>
           </w:r>
           <w:r>
             <w:rPr>
@@ -12915,7 +14497,6 @@
           <w:sz w:val="24"/>
           <w:szCs w:val="24"/>
         </w:rPr>
-        <w:lastRenderedPageBreak/>
         <w:t>Sistem</w:t>
       </w:r>
       <w:proofErr w:type="spellEnd"/>
@@ -14129,7 +15710,6 @@
           <w:id w:val="-773792069"/>
           <w:citation/>
         </w:sdtPr>
-        <w:sdtEndPr/>
         <w:sdtContent>
           <w:r>
             <w:rPr>
@@ -14162,7 +15742,16 @@
               <w:szCs w:val="24"/>
               <w:lang w:val="en-US"/>
             </w:rPr>
-            <w:t xml:space="preserve"> [3]</w:t>
+            <w:t xml:space="preserve"> </w:t>
+          </w:r>
+          <w:r>
+            <w:rPr>
+              <w:noProof/>
+              <w:sz w:val="24"/>
+              <w:szCs w:val="24"/>
+              <w:lang w:val="en-US"/>
+            </w:rPr>
+            <w:t>[5]</w:t>
           </w:r>
           <w:r>
             <w:rPr>
@@ -14660,7 +16249,6 @@
           <w:id w:val="8659147"/>
           <w:citation/>
         </w:sdtPr>
-        <w:sdtEndPr/>
         <w:sdtContent>
           <w:r>
             <w:rPr>
@@ -14691,7 +16279,16 @@
               <w:szCs w:val="24"/>
               <w:lang w:val="en-US"/>
             </w:rPr>
-            <w:t xml:space="preserve"> [3]</w:t>
+            <w:t xml:space="preserve"> </w:t>
+          </w:r>
+          <w:r>
+            <w:rPr>
+              <w:noProof/>
+              <w:sz w:val="24"/>
+              <w:szCs w:val="24"/>
+              <w:lang w:val="en-US"/>
+            </w:rPr>
+            <w:t>[5]</w:t>
           </w:r>
           <w:r>
             <w:rPr>
@@ -14740,6 +16337,7 @@
           <w:sz w:val="24"/>
           <w:szCs w:val="24"/>
         </w:rPr>
+        <w:lastRenderedPageBreak/>
         <w:drawing>
           <wp:inline distT="0" distB="0" distL="0" distR="0" wp14:anchorId="37DA6B65" wp14:editId="2A16CF40">
             <wp:extent cx="4495800" cy="3898701"/>
@@ -15299,16 +16897,7 @@
           <w:szCs w:val="24"/>
           <w:lang w:val="en-US"/>
         </w:rPr>
-        <w:t xml:space="preserve"> </w:t>
-      </w:r>
-      <w:r>
-        <w:rPr>
-          <w:sz w:val="24"/>
-          <w:szCs w:val="24"/>
-          <w:lang w:val="en-US"/>
-        </w:rPr>
-        <w:lastRenderedPageBreak/>
-        <w:t xml:space="preserve">target </w:t>
+        <w:t xml:space="preserve"> target </w:t>
       </w:r>
       <w:proofErr w:type="spellStart"/>
       <w:r>
@@ -15348,7 +16937,6 @@
           <w:id w:val="564687561"/>
           <w:citation/>
         </w:sdtPr>
-        <w:sdtEndPr/>
         <w:sdtContent>
           <w:r>
             <w:rPr>
@@ -15381,7 +16969,16 @@
               <w:szCs w:val="24"/>
               <w:lang w:val="en-US"/>
             </w:rPr>
-            <w:t xml:space="preserve"> [4]</w:t>
+            <w:t xml:space="preserve"> </w:t>
+          </w:r>
+          <w:r>
+            <w:rPr>
+              <w:noProof/>
+              <w:sz w:val="24"/>
+              <w:szCs w:val="24"/>
+              <w:lang w:val="en-US"/>
+            </w:rPr>
+            <w:t>[6]</w:t>
           </w:r>
           <w:r>
             <w:rPr>
@@ -16012,7 +17609,6 @@
           <w:id w:val="-1829204195"/>
           <w:citation/>
         </w:sdtPr>
-        <w:sdtEndPr/>
         <w:sdtContent>
           <w:r>
             <w:rPr>
@@ -16045,7 +17641,16 @@
               <w:szCs w:val="24"/>
               <w:lang w:val="en-US"/>
             </w:rPr>
-            <w:t xml:space="preserve"> [5]</w:t>
+            <w:t xml:space="preserve"> </w:t>
+          </w:r>
+          <w:r>
+            <w:rPr>
+              <w:noProof/>
+              <w:sz w:val="24"/>
+              <w:szCs w:val="24"/>
+              <w:lang w:val="en-US"/>
+            </w:rPr>
+            <w:t>[7]</w:t>
           </w:r>
           <w:r>
             <w:rPr>
@@ -16483,7 +18088,6 @@
           <w:id w:val="-1257892074"/>
           <w:citation/>
         </w:sdtPr>
-        <w:sdtEndPr/>
         <w:sdtContent>
           <w:r>
             <w:rPr>
@@ -16516,7 +18120,16 @@
               <w:szCs w:val="24"/>
               <w:lang w:val="en-US"/>
             </w:rPr>
-            <w:t xml:space="preserve"> [5]</w:t>
+            <w:t xml:space="preserve"> </w:t>
+          </w:r>
+          <w:r>
+            <w:rPr>
+              <w:noProof/>
+              <w:sz w:val="24"/>
+              <w:szCs w:val="24"/>
+              <w:lang w:val="en-US"/>
+            </w:rPr>
+            <w:t>[7]</w:t>
           </w:r>
           <w:r>
             <w:rPr>
@@ -17245,6 +18858,7 @@
           <w:szCs w:val="24"/>
           <w:lang w:val="en-US"/>
         </w:rPr>
+        <w:lastRenderedPageBreak/>
         <w:t>pembelajaran</w:t>
       </w:r>
       <w:proofErr w:type="spellEnd"/>
@@ -17636,7 +19250,6 @@
           <w:id w:val="581487378"/>
           <w:citation/>
         </w:sdtPr>
-        <w:sdtEndPr/>
         <w:sdtContent>
           <w:r>
             <w:rPr>
@@ -17669,7 +19282,16 @@
               <w:szCs w:val="24"/>
               <w:lang w:val="en-US"/>
             </w:rPr>
-            <w:t xml:space="preserve"> [6]</w:t>
+            <w:t xml:space="preserve"> </w:t>
+          </w:r>
+          <w:r>
+            <w:rPr>
+              <w:noProof/>
+              <w:sz w:val="24"/>
+              <w:szCs w:val="24"/>
+              <w:lang w:val="en-US"/>
+            </w:rPr>
+            <w:t>[8]</w:t>
           </w:r>
           <w:r>
             <w:rPr>
@@ -18957,7 +20579,6 @@
           <w:id w:val="-842778870"/>
           <w:citation/>
         </w:sdtPr>
-        <w:sdtEndPr/>
         <w:sdtContent>
           <w:r>
             <w:rPr>
@@ -18988,7 +20609,16 @@
               <w:szCs w:val="24"/>
               <w:lang w:val="en-US"/>
             </w:rPr>
-            <w:t xml:space="preserve"> [7]</w:t>
+            <w:t xml:space="preserve"> </w:t>
+          </w:r>
+          <w:r>
+            <w:rPr>
+              <w:noProof/>
+              <w:sz w:val="24"/>
+              <w:szCs w:val="24"/>
+              <w:lang w:val="en-US"/>
+            </w:rPr>
+            <w:t>[9]</w:t>
           </w:r>
           <w:r>
             <w:rPr>
@@ -19636,7 +21266,6 @@
           <w:szCs w:val="24"/>
           <w:lang w:val="en-US"/>
         </w:rPr>
-        <w:lastRenderedPageBreak/>
         <w:t>fungsionalitas-fungsionalitas</w:t>
       </w:r>
       <w:proofErr w:type="spellEnd"/>
@@ -19730,7 +21359,6 @@
           <w:id w:val="-1236931624"/>
           <w:citation/>
         </w:sdtPr>
-        <w:sdtEndPr/>
         <w:sdtContent>
           <w:r>
             <w:rPr>
@@ -19763,7 +21391,16 @@
               <w:szCs w:val="24"/>
               <w:lang w:val="en-US"/>
             </w:rPr>
-            <w:t xml:space="preserve"> [8]</w:t>
+            <w:t xml:space="preserve"> </w:t>
+          </w:r>
+          <w:r>
+            <w:rPr>
+              <w:noProof/>
+              <w:sz w:val="24"/>
+              <w:szCs w:val="24"/>
+              <w:lang w:val="en-US"/>
+            </w:rPr>
+            <w:t>[10]</w:t>
           </w:r>
           <w:r>
             <w:rPr>
@@ -21046,7 +22683,6 @@
           <w:id w:val="-178207264"/>
           <w:citation/>
         </w:sdtPr>
-        <w:sdtEndPr/>
         <w:sdtContent>
           <w:r>
             <w:rPr>
@@ -21077,7 +22713,16 @@
               <w:szCs w:val="24"/>
               <w:lang w:val="en-US"/>
             </w:rPr>
-            <w:t xml:space="preserve"> [9]</w:t>
+            <w:t xml:space="preserve"> </w:t>
+          </w:r>
+          <w:r>
+            <w:rPr>
+              <w:noProof/>
+              <w:sz w:val="24"/>
+              <w:szCs w:val="24"/>
+              <w:lang w:val="en-US"/>
+            </w:rPr>
+            <w:t>[11]</w:t>
           </w:r>
           <w:r>
             <w:rPr>
@@ -21152,6 +22797,7 @@
           <w:szCs w:val="24"/>
           <w:lang w:val="en-US"/>
         </w:rPr>
+        <w:lastRenderedPageBreak/>
         <w:t xml:space="preserve">Java </w:t>
       </w:r>
       <w:proofErr w:type="spellStart"/>
@@ -22451,7 +24097,6 @@
           <w:id w:val="160980506"/>
           <w:citation/>
         </w:sdtPr>
-        <w:sdtEndPr/>
         <w:sdtContent>
           <w:r>
             <w:rPr>
@@ -22484,7 +24129,16 @@
               <w:szCs w:val="24"/>
               <w:lang w:val="en-US"/>
             </w:rPr>
-            <w:t xml:space="preserve"> [10]</w:t>
+            <w:t xml:space="preserve"> </w:t>
+          </w:r>
+          <w:r>
+            <w:rPr>
+              <w:noProof/>
+              <w:sz w:val="24"/>
+              <w:szCs w:val="24"/>
+              <w:lang w:val="en-US"/>
+            </w:rPr>
+            <w:t>[12]</w:t>
           </w:r>
           <w:r>
             <w:rPr>
@@ -24125,7 +25779,6 @@
           <w:szCs w:val="24"/>
           <w:lang w:val="en-US"/>
         </w:rPr>
-        <w:lastRenderedPageBreak/>
         <w:drawing>
           <wp:inline distT="0" distB="0" distL="0" distR="0" wp14:anchorId="3F08C66C" wp14:editId="1485CC45">
             <wp:extent cx="4867180" cy="1039242"/>
@@ -25278,6 +26931,7 @@
           <w:szCs w:val="24"/>
           <w:lang w:val="en-US"/>
         </w:rPr>
+        <w:lastRenderedPageBreak/>
         <w:t>lokasi</w:t>
       </w:r>
       <w:proofErr w:type="spellEnd"/>
@@ -25305,7 +26959,25 @@
           <w:szCs w:val="24"/>
           <w:lang w:val="en-US"/>
         </w:rPr>
-        <w:t xml:space="preserve"> website ( pada </w:t>
+        <w:t xml:space="preserve"> website </w:t>
+      </w:r>
+      <w:proofErr w:type="gramStart"/>
+      <w:r>
+        <w:rPr>
+          <w:sz w:val="24"/>
+          <w:szCs w:val="24"/>
+          <w:lang w:val="en-US"/>
+        </w:rPr>
+        <w:t>( pada</w:t>
+      </w:r>
+      <w:proofErr w:type="gramEnd"/>
+      <w:r>
+        <w:rPr>
+          <w:sz w:val="24"/>
+          <w:szCs w:val="24"/>
+          <w:lang w:val="en-US"/>
+        </w:rPr>
+        <w:t xml:space="preserve"> </w:t>
       </w:r>
       <w:r>
         <w:rPr>
@@ -25478,7 +27150,6 @@
           <w:id w:val="1525743529"/>
           <w:citation/>
         </w:sdtPr>
-        <w:sdtEndPr/>
         <w:sdtContent>
           <w:r>
             <w:rPr>
@@ -25511,7 +27182,16 @@
               <w:szCs w:val="24"/>
               <w:lang w:val="en-US"/>
             </w:rPr>
-            <w:t xml:space="preserve"> [11]</w:t>
+            <w:t xml:space="preserve"> </w:t>
+          </w:r>
+          <w:r>
+            <w:rPr>
+              <w:noProof/>
+              <w:sz w:val="24"/>
+              <w:szCs w:val="24"/>
+              <w:lang w:val="en-US"/>
+            </w:rPr>
+            <w:t>[13]</w:t>
           </w:r>
           <w:r>
             <w:rPr>
@@ -25548,86 +27228,6 @@
     <w:p>
       <w:pPr>
         <w:pStyle w:val="ListParagraph"/>
-        <w:numPr>
-          <w:ilvl w:val="0"/>
-          <w:numId w:val="14"/>
-        </w:numPr>
-        <w:spacing w:before="240" w:after="200"/>
-        <w:jc w:val="both"/>
-        <w:rPr>
-          <w:sz w:val="24"/>
-          <w:szCs w:val="24"/>
-          <w:lang w:val="en-US"/>
-        </w:rPr>
-      </w:pPr>
-      <w:proofErr w:type="spellStart"/>
-      <w:r>
-        <w:rPr>
-          <w:sz w:val="24"/>
-          <w:szCs w:val="24"/>
-          <w:lang w:val="en-US"/>
-        </w:rPr>
-        <w:t>Referensi</w:t>
-      </w:r>
-      <w:proofErr w:type="spellEnd"/>
-      <w:r>
-        <w:rPr>
-          <w:sz w:val="24"/>
-          <w:szCs w:val="24"/>
-          <w:lang w:val="en-US"/>
-        </w:rPr>
-        <w:t xml:space="preserve"> </w:t>
-      </w:r>
-      <w:proofErr w:type="spellStart"/>
-      <w:r>
-        <w:rPr>
-          <w:sz w:val="24"/>
-          <w:szCs w:val="24"/>
-          <w:lang w:val="en-US"/>
-        </w:rPr>
-        <w:t>Tugas</w:t>
-      </w:r>
-      <w:proofErr w:type="spellEnd"/>
-      <w:r>
-        <w:rPr>
-          <w:sz w:val="24"/>
-          <w:szCs w:val="24"/>
-          <w:lang w:val="en-US"/>
-        </w:rPr>
-        <w:t xml:space="preserve"> </w:t>
-      </w:r>
-      <w:proofErr w:type="spellStart"/>
-      <w:r>
-        <w:rPr>
-          <w:sz w:val="24"/>
-          <w:szCs w:val="24"/>
-          <w:lang w:val="en-US"/>
-        </w:rPr>
-        <w:t>Akhir</w:t>
-      </w:r>
-      <w:proofErr w:type="spellEnd"/>
-      <w:r>
-        <w:rPr>
-          <w:sz w:val="24"/>
-          <w:szCs w:val="24"/>
-          <w:lang w:val="en-US"/>
-        </w:rPr>
-        <w:t xml:space="preserve"> </w:t>
-      </w:r>
-      <w:proofErr w:type="spellStart"/>
-      <w:r>
-        <w:rPr>
-          <w:sz w:val="24"/>
-          <w:szCs w:val="24"/>
-          <w:lang w:val="en-US"/>
-        </w:rPr>
-        <w:t>Terdahulu</w:t>
-      </w:r>
-      <w:proofErr w:type="spellEnd"/>
-    </w:p>
-    <w:p>
-      <w:pPr>
-        <w:pStyle w:val="ListParagraph"/>
         <w:spacing w:before="240" w:after="200"/>
         <w:ind w:left="2160"/>
         <w:jc w:val="both"/>
@@ -25637,8 +27237,6 @@
           <w:lang w:val="en-US"/>
         </w:rPr>
       </w:pPr>
-      <w:bookmarkStart w:id="2" w:name="_GoBack"/>
-      <w:bookmarkEnd w:id="2"/>
     </w:p>
     <w:p>
       <w:pPr>
@@ -28132,15 +29730,7 @@
           <w:sz w:val="24"/>
           <w:szCs w:val="24"/>
         </w:rPr>
-        <w:t>Masing-</w:t>
-      </w:r>
-      <w:r>
-        <w:rPr>
-          <w:sz w:val="24"/>
-          <w:szCs w:val="24"/>
-        </w:rPr>
-        <w:lastRenderedPageBreak/>
-        <w:t>masing</w:t>
+        <w:t>Masing-masing</w:t>
       </w:r>
       <w:proofErr w:type="spellEnd"/>
       <w:r>
@@ -29170,6 +30760,7 @@
           <w:sz w:val="24"/>
           <w:szCs w:val="24"/>
         </w:rPr>
+        <w:lastRenderedPageBreak/>
         <w:drawing>
           <wp:inline distT="0" distB="0" distL="0" distR="0" wp14:anchorId="7128A682" wp14:editId="1D9F9499">
             <wp:extent cx="5146094" cy="2889115"/>
@@ -30883,7 +32474,6 @@
           <w:szCs w:val="24"/>
           <w:lang w:eastAsia="ja-JP"/>
         </w:rPr>
-        <w:lastRenderedPageBreak/>
         <w:t>Tetapkan</w:t>
       </w:r>
       <w:proofErr w:type="spellEnd"/>
@@ -31067,7 +32657,6 @@
           <w:id w:val="-734775129"/>
           <w:citation/>
         </w:sdtPr>
-        <w:sdtEndPr/>
         <w:sdtContent>
           <w:r>
             <w:rPr>
@@ -31100,7 +32689,16 @@
               <w:szCs w:val="24"/>
               <w:lang w:val="en-US" w:eastAsia="ja-JP"/>
             </w:rPr>
-            <w:t xml:space="preserve"> [12]</w:t>
+            <w:t xml:space="preserve"> </w:t>
+          </w:r>
+          <w:r>
+            <w:rPr>
+              <w:noProof/>
+              <w:sz w:val="24"/>
+              <w:szCs w:val="24"/>
+              <w:lang w:val="en-US" w:eastAsia="ja-JP"/>
+            </w:rPr>
+            <w:t>[14]</w:t>
           </w:r>
           <w:r>
             <w:rPr>
@@ -31141,6 +32739,7 @@
           <w:sz w:val="24"/>
           <w:szCs w:val="24"/>
         </w:rPr>
+        <w:lastRenderedPageBreak/>
         <w:drawing>
           <wp:inline distT="0" distB="0" distL="0" distR="0" wp14:anchorId="5017B3E9" wp14:editId="00E474E4">
             <wp:extent cx="5122334" cy="1731350"/>
@@ -33015,7 +34614,6 @@
           <w:sz w:val="24"/>
           <w:szCs w:val="24"/>
         </w:rPr>
-        <w:lastRenderedPageBreak/>
         <w:drawing>
           <wp:inline distT="0" distB="0" distL="0" distR="0" wp14:anchorId="1FFB0EC9" wp14:editId="50163886">
             <wp:extent cx="3568700" cy="2711630"/>
@@ -33200,6 +34798,7 @@
           <w:sz w:val="24"/>
           <w:szCs w:val="24"/>
         </w:rPr>
+        <w:lastRenderedPageBreak/>
         <w:t xml:space="preserve">Ada </w:t>
       </w:r>
       <w:proofErr w:type="spellStart"/>
@@ -33613,18 +35212,8 @@
                 <w:sz w:val="24"/>
                 <w:szCs w:val="24"/>
               </w:rPr>
-              <w:t xml:space="preserve">Dewi </w:t>
+              <w:t>Dewi Sekarini</w:t>
             </w:r>
-            <w:proofErr w:type="spellStart"/>
-            <w:r>
-              <w:rPr>
-                <w:rFonts w:ascii="Times New Roman" w:hAnsi="Times New Roman"/>
-                <w:sz w:val="24"/>
-                <w:szCs w:val="24"/>
-              </w:rPr>
-              <w:t>Sekarini</w:t>
-            </w:r>
-            <w:proofErr w:type="spellEnd"/>
           </w:p>
         </w:tc>
         <w:tc>
@@ -34593,7 +36182,7 @@
           <w:szCs w:val="24"/>
         </w:rPr>
       </w:pPr>
-      <w:bookmarkStart w:id="3" w:name="_Hlk6076469"/>
+      <w:bookmarkStart w:id="2" w:name="_Hlk6076469"/>
       <w:r>
         <w:rPr>
           <w:rFonts w:ascii="Times New Roman" w:hAnsi="Times New Roman"/>
@@ -35371,7 +36960,7 @@
         </w:rPr>
         <w:t>.</w:t>
       </w:r>
-      <w:bookmarkEnd w:id="3"/>
+      <w:bookmarkEnd w:id="2"/>
     </w:p>
     <w:p>
       <w:pPr>
@@ -35392,7 +36981,6 @@
           <w:szCs w:val="24"/>
           <w:lang w:val="en-US"/>
         </w:rPr>
-        <w:lastRenderedPageBreak/>
         <w:t>Analisis</w:t>
       </w:r>
       <w:proofErr w:type="spellEnd"/>
@@ -35518,7 +37106,7 @@
         </w:rPr>
         <w:t xml:space="preserve"> </w:t>
       </w:r>
-      <w:bookmarkStart w:id="4" w:name="_Hlk6076666"/>
+      <w:bookmarkStart w:id="3" w:name="_Hlk6076666"/>
       <w:proofErr w:type="spellStart"/>
       <w:r>
         <w:rPr>
@@ -35660,7 +37248,7 @@
         </w:rPr>
         <w:t xml:space="preserve"> dengan dukungan aktivitas pengguna dalam kondisi terkoneksi ke internet</w:t>
       </w:r>
-      <w:bookmarkEnd w:id="4"/>
+      <w:bookmarkEnd w:id="3"/>
       <w:r>
         <w:rPr>
           <w:rFonts w:ascii="Times New Roman" w:hAnsi="Times New Roman"/>
@@ -36216,6 +37804,7 @@
           <w:szCs w:val="24"/>
           <w:lang w:val="id-ID"/>
         </w:rPr>
+        <w:lastRenderedPageBreak/>
         <w:t>Penyusunan buku</w:t>
       </w:r>
       <w:r>
@@ -37447,7 +39036,6 @@
                 <w:szCs w:val="24"/>
                 <w:lang w:val="id-ID" w:eastAsia="ja-JP"/>
               </w:rPr>
-              <w:lastRenderedPageBreak/>
               <w:t>Perancangan Sistem</w:t>
             </w:r>
           </w:p>
@@ -38053,6 +39641,8 @@
         </w:rPr>
         <w:br w:type="page"/>
       </w:r>
+      <w:bookmarkStart w:id="4" w:name="_GoBack"/>
+      <w:bookmarkEnd w:id="4"/>
     </w:p>
     <w:p>
       <w:pPr>
@@ -38128,7 +39718,7 @@
       </w:tblGrid>
       <w:tr>
         <w:trPr>
-          <w:divId w:val="327562896"/>
+          <w:divId w:val="2122065900"/>
           <w:tblCellSpacing w:w="15" w:type="dxa"/>
         </w:trPr>
         <w:tc>
@@ -38176,7 +39766,7 @@
       </w:tr>
       <w:tr>
         <w:trPr>
-          <w:divId w:val="327562896"/>
+          <w:divId w:val="2122065900"/>
           <w:tblCellSpacing w:w="15" w:type="dxa"/>
         </w:trPr>
         <w:tc>
@@ -38215,14 +39805,14 @@
               <w:rPr>
                 <w:noProof/>
               </w:rPr>
-              <w:t xml:space="preserve">P. E. Keller, L. J. Kangas, L. H. Liden, S. Hashem and R. T. Kouzes, "Electronic Noses and Their Applications," p. 6, 1995. </w:t>
+              <w:t xml:space="preserve">M. Juliana, Y. B. C. Man and D. Hasim, "Analysis of Lard’s Aroma by an Electronic Nose for Rapid Halal Authentication," 2010. </w:t>
             </w:r>
           </w:p>
         </w:tc>
       </w:tr>
       <w:tr>
         <w:trPr>
-          <w:divId w:val="327562896"/>
+          <w:divId w:val="2122065900"/>
           <w:tblCellSpacing w:w="15" w:type="dxa"/>
         </w:trPr>
         <w:tc>
@@ -38261,14 +39851,14 @@
               <w:rPr>
                 <w:noProof/>
               </w:rPr>
-              <w:t>T. Agarwal, "How Does an Electronic Nose Work?," [Online]. Available: https://www.elprocus.com/electronic-nose-work/. [Accessed 13 June 2019].</w:t>
+              <w:t xml:space="preserve">A. F. Daiva, P. D. D. E. I. R. Sarno and S. M. M. D. R. Wijaya, KLASIFIKASI KEMURNIAN DAGING SAPI BERBASIS ELECTRONIC NOSE., Surabaya: ITS Surabaya: Jurusan Teknik Informatika-ITS, 2018. </w:t>
             </w:r>
           </w:p>
         </w:tc>
       </w:tr>
       <w:tr>
         <w:trPr>
-          <w:divId w:val="327562896"/>
+          <w:divId w:val="2122065900"/>
           <w:tblCellSpacing w:w="15" w:type="dxa"/>
         </w:trPr>
         <w:tc>
@@ -38307,14 +39897,14 @@
               <w:rPr>
                 <w:noProof/>
               </w:rPr>
-              <w:t>Oracle, "Classification," Oracle, [Online]. Available: https://docs.oracle.com/cd/B28359_01/datamine.111/b28129/classify.htm#DMCON004. [Accessed 13 June 2019].</w:t>
+              <w:t xml:space="preserve">P. E. Keller, L. J. Kangas, L. H. Liden, S. Hashem and R. T. Kouzes, "Electronic Noses and Their Applications," p. 6, 1995. </w:t>
             </w:r>
           </w:p>
         </w:tc>
       </w:tr>
       <w:tr>
         <w:trPr>
-          <w:divId w:val="327562896"/>
+          <w:divId w:val="2122065900"/>
           <w:tblCellSpacing w:w="15" w:type="dxa"/>
         </w:trPr>
         <w:tc>
@@ -38353,14 +39943,14 @@
               <w:rPr>
                 <w:noProof/>
               </w:rPr>
-              <w:t>S. Saxena, "Basic Concept of Classification (Data Mining)," GeeksforGeeks, [Online]. Available: https://www.geeksforgeeks.org/basic-concept-classification-data-mining/. [Accessed 13 June 2019].</w:t>
+              <w:t>T. Agarwal, "How Does an Electronic Nose Work?," [Online]. Available: https://www.elprocus.com/electronic-nose-work/. [Accessed 13 June 2019].</w:t>
             </w:r>
           </w:p>
         </w:tc>
       </w:tr>
       <w:tr>
         <w:trPr>
-          <w:divId w:val="327562896"/>
+          <w:divId w:val="2122065900"/>
           <w:tblCellSpacing w:w="15" w:type="dxa"/>
         </w:trPr>
         <w:tc>
@@ -38399,14 +39989,14 @@
               <w:rPr>
                 <w:noProof/>
               </w:rPr>
-              <w:t xml:space="preserve">Sumarlin, "Implementasi Algoritma K-Nearest Neighbor Sebagai Pendukung Keputusan Klasifikasi Penerima Beasiswa PPA dan BBM," p. 11, 2015. </w:t>
+              <w:t>Oracle, "Classification," Oracle, [Online]. Available: https://docs.oracle.com/cd/B28359_01/datamine.111/b28129/classify.htm#DMCON004. [Accessed 13 June 2019].</w:t>
             </w:r>
           </w:p>
         </w:tc>
       </w:tr>
       <w:tr>
         <w:trPr>
-          <w:divId w:val="327562896"/>
+          <w:divId w:val="2122065900"/>
           <w:tblCellSpacing w:w="15" w:type="dxa"/>
         </w:trPr>
         <w:tc>
@@ -38445,14 +40035,14 @@
               <w:rPr>
                 <w:noProof/>
               </w:rPr>
-              <w:t xml:space="preserve">L. Welling and L. Thomson, PHP and MYSQL Web Development, Sams Publishing, 2003. </w:t>
+              <w:t>S. Saxena, "Basic Concept of Classification (Data Mining)," GeeksforGeeks, [Online]. Available: https://www.geeksforgeeks.org/basic-concept-classification-data-mining/. [Accessed 13 June 2019].</w:t>
             </w:r>
           </w:p>
         </w:tc>
       </w:tr>
       <w:tr>
         <w:trPr>
-          <w:divId w:val="327562896"/>
+          <w:divId w:val="2122065900"/>
           <w:tblCellSpacing w:w="15" w:type="dxa"/>
         </w:trPr>
         <w:tc>
@@ -38491,14 +40081,14 @@
               <w:rPr>
                 <w:noProof/>
               </w:rPr>
-              <w:t xml:space="preserve">S. McCool, Laravel Starter, Packt Publishing Ltd, 2012. </w:t>
+              <w:t xml:space="preserve">Sumarlin, "Implementasi Algoritma K-Nearest Neighbor Sebagai Pendukung Keputusan Klasifikasi Penerima Beasiswa PPA dan BBM," p. 11, 2015. </w:t>
             </w:r>
           </w:p>
         </w:tc>
       </w:tr>
       <w:tr>
         <w:trPr>
-          <w:divId w:val="327562896"/>
+          <w:divId w:val="2122065900"/>
           <w:tblCellSpacing w:w="15" w:type="dxa"/>
         </w:trPr>
         <w:tc>
@@ -38537,14 +40127,14 @@
               <w:rPr>
                 <w:noProof/>
               </w:rPr>
-              <w:t xml:space="preserve">D. Sharma, STARTING WITH ANDROID, BPB Publications, 2018. </w:t>
+              <w:t xml:space="preserve">L. Welling and L. Thomson, PHP and MYSQL Wevb Development, Sams Publishing, 2003. </w:t>
             </w:r>
           </w:p>
         </w:tc>
       </w:tr>
       <w:tr>
         <w:trPr>
-          <w:divId w:val="327562896"/>
+          <w:divId w:val="2122065900"/>
           <w:tblCellSpacing w:w="15" w:type="dxa"/>
         </w:trPr>
         <w:tc>
@@ -38583,14 +40173,14 @@
               <w:rPr>
                 <w:noProof/>
               </w:rPr>
-              <w:t xml:space="preserve">J. Gosling, B. Joy, G. L. S. Jr., G. Bracha and A. Buckley, The Java Language Specification, Java SE 8 Edition, Addison-Wesley Professional, 2014. </w:t>
+              <w:t xml:space="preserve">S. McCool, Laravel Starter, Packt Publishing Ltd, 2012. </w:t>
             </w:r>
           </w:p>
         </w:tc>
       </w:tr>
       <w:tr>
         <w:trPr>
-          <w:divId w:val="327562896"/>
+          <w:divId w:val="2122065900"/>
           <w:tblCellSpacing w:w="15" w:type="dxa"/>
         </w:trPr>
         <w:tc>
@@ -38629,14 +40219,14 @@
               <w:rPr>
                 <w:noProof/>
               </w:rPr>
-              <w:t xml:space="preserve">A. N. Sari and M. Dwi Sunaryono S.Kom., "Perancangan dan Pembangunan Perangkat Lunak Photo Uploader pada Facebook dengan Fitur Geotagging," vol. 1, p. 6, 2012. </w:t>
+              <w:t xml:space="preserve">D. Sharma, STARTING WITH ANDROID, BPB Publications, 2018. </w:t>
             </w:r>
           </w:p>
         </w:tc>
       </w:tr>
       <w:tr>
         <w:trPr>
-          <w:divId w:val="327562896"/>
+          <w:divId w:val="2122065900"/>
           <w:tblCellSpacing w:w="15" w:type="dxa"/>
         </w:trPr>
         <w:tc>
@@ -38675,6 +40265,98 @@
               <w:rPr>
                 <w:noProof/>
               </w:rPr>
+              <w:t xml:space="preserve">J. Gosling, B. Joy, G. L. S. Jr., G. Bracha and A. Buckley, The Java Language Specification, Java SE 8 Edition, Addison-Wesley Professional, 2014. </w:t>
+            </w:r>
+          </w:p>
+        </w:tc>
+      </w:tr>
+      <w:tr>
+        <w:trPr>
+          <w:divId w:val="2122065900"/>
+          <w:tblCellSpacing w:w="15" w:type="dxa"/>
+        </w:trPr>
+        <w:tc>
+          <w:tcPr>
+            <w:tcW w:w="50" w:type="pct"/>
+            <w:hideMark/>
+          </w:tcPr>
+          <w:p>
+            <w:pPr>
+              <w:pStyle w:val="Bibliography"/>
+              <w:rPr>
+                <w:noProof/>
+              </w:rPr>
+            </w:pPr>
+            <w:r>
+              <w:rPr>
+                <w:noProof/>
+              </w:rPr>
+              <w:t xml:space="preserve">[13] </w:t>
+            </w:r>
+          </w:p>
+        </w:tc>
+        <w:tc>
+          <w:tcPr>
+            <w:tcW w:w="0" w:type="auto"/>
+            <w:hideMark/>
+          </w:tcPr>
+          <w:p>
+            <w:pPr>
+              <w:pStyle w:val="Bibliography"/>
+              <w:rPr>
+                <w:noProof/>
+              </w:rPr>
+            </w:pPr>
+            <w:r>
+              <w:rPr>
+                <w:noProof/>
+              </w:rPr>
+              <w:t xml:space="preserve">A. N. Sari and M. Dwi Sunaryono S.Kom., "Perancangan dan Pembangunan Perangkat Lunak Photo Uploader pada Facebook dengan Fitur Geotagging," vol. 1, p. 6, 2012. </w:t>
+            </w:r>
+          </w:p>
+        </w:tc>
+      </w:tr>
+      <w:tr>
+        <w:trPr>
+          <w:divId w:val="2122065900"/>
+          <w:tblCellSpacing w:w="15" w:type="dxa"/>
+        </w:trPr>
+        <w:tc>
+          <w:tcPr>
+            <w:tcW w:w="50" w:type="pct"/>
+            <w:hideMark/>
+          </w:tcPr>
+          <w:p>
+            <w:pPr>
+              <w:pStyle w:val="Bibliography"/>
+              <w:rPr>
+                <w:noProof/>
+              </w:rPr>
+            </w:pPr>
+            <w:r>
+              <w:rPr>
+                <w:noProof/>
+              </w:rPr>
+              <w:t xml:space="preserve">[14] </w:t>
+            </w:r>
+          </w:p>
+        </w:tc>
+        <w:tc>
+          <w:tcPr>
+            <w:tcW w:w="0" w:type="auto"/>
+            <w:hideMark/>
+          </w:tcPr>
+          <w:p>
+            <w:pPr>
+              <w:pStyle w:val="Bibliography"/>
+              <w:rPr>
+                <w:noProof/>
+              </w:rPr>
+            </w:pPr>
+            <w:r>
+              <w:rPr>
+                <w:noProof/>
+              </w:rPr>
               <w:t>R. Gandhi, "K Nearest Neighbours — Introduction to Machine Learning Algorithms," 14 June 2018. [Online]. Available: https://towardsdatascience.com/k-nearest-neighbours-introduction-to-machine-learning-algorithms-18e7ce3d802a. [Accessed 13 June 2019].</w:t>
             </w:r>
           </w:p>
@@ -38683,7 +40365,7 @@
     </w:tbl>
     <w:p>
       <w:pPr>
-        <w:divId w:val="327562896"/>
+        <w:divId w:val="2122065900"/>
         <w:rPr>
           <w:rFonts w:eastAsia="Times New Roman"/>
           <w:noProof/>
@@ -39586,6 +41268,92 @@
     </w:lvl>
   </w:abstractNum>
   <w:abstractNum w:abstractNumId="5" w15:restartNumberingAfterBreak="0">
+    <w:nsid w:val="23D97DAE"/>
+    <w:multiLevelType w:val="hybridMultilevel"/>
+    <w:tmpl w:val="C6483080"/>
+    <w:lvl w:ilvl="0" w:tplc="08090019">
+      <w:start w:val="1"/>
+      <w:numFmt w:val="lowerLetter"/>
+      <w:lvlText w:val="%1."/>
+      <w:lvlJc w:val="left"/>
+      <w:pPr>
+        <w:ind w:left="1800" w:hanging="360"/>
+      </w:pPr>
+    </w:lvl>
+    <w:lvl w:ilvl="1" w:tplc="04090019" w:tentative="1">
+      <w:start w:val="1"/>
+      <w:numFmt w:val="lowerLetter"/>
+      <w:lvlText w:val="%2."/>
+      <w:lvlJc w:val="left"/>
+      <w:pPr>
+        <w:ind w:left="2520" w:hanging="360"/>
+      </w:pPr>
+    </w:lvl>
+    <w:lvl w:ilvl="2" w:tplc="0409001B" w:tentative="1">
+      <w:start w:val="1"/>
+      <w:numFmt w:val="lowerRoman"/>
+      <w:lvlText w:val="%3."/>
+      <w:lvlJc w:val="right"/>
+      <w:pPr>
+        <w:ind w:left="3240" w:hanging="180"/>
+      </w:pPr>
+    </w:lvl>
+    <w:lvl w:ilvl="3" w:tplc="0409000F" w:tentative="1">
+      <w:start w:val="1"/>
+      <w:numFmt w:val="decimal"/>
+      <w:lvlText w:val="%4."/>
+      <w:lvlJc w:val="left"/>
+      <w:pPr>
+        <w:ind w:left="3960" w:hanging="360"/>
+      </w:pPr>
+    </w:lvl>
+    <w:lvl w:ilvl="4" w:tplc="04090019" w:tentative="1">
+      <w:start w:val="1"/>
+      <w:numFmt w:val="lowerLetter"/>
+      <w:lvlText w:val="%5."/>
+      <w:lvlJc w:val="left"/>
+      <w:pPr>
+        <w:ind w:left="4680" w:hanging="360"/>
+      </w:pPr>
+    </w:lvl>
+    <w:lvl w:ilvl="5" w:tplc="0409001B" w:tentative="1">
+      <w:start w:val="1"/>
+      <w:numFmt w:val="lowerRoman"/>
+      <w:lvlText w:val="%6."/>
+      <w:lvlJc w:val="right"/>
+      <w:pPr>
+        <w:ind w:left="5400" w:hanging="180"/>
+      </w:pPr>
+    </w:lvl>
+    <w:lvl w:ilvl="6" w:tplc="0409000F" w:tentative="1">
+      <w:start w:val="1"/>
+      <w:numFmt w:val="decimal"/>
+      <w:lvlText w:val="%7."/>
+      <w:lvlJc w:val="left"/>
+      <w:pPr>
+        <w:ind w:left="6120" w:hanging="360"/>
+      </w:pPr>
+    </w:lvl>
+    <w:lvl w:ilvl="7" w:tplc="04090019" w:tentative="1">
+      <w:start w:val="1"/>
+      <w:numFmt w:val="lowerLetter"/>
+      <w:lvlText w:val="%8."/>
+      <w:lvlJc w:val="left"/>
+      <w:pPr>
+        <w:ind w:left="6840" w:hanging="360"/>
+      </w:pPr>
+    </w:lvl>
+    <w:lvl w:ilvl="8" w:tplc="0409001B" w:tentative="1">
+      <w:start w:val="1"/>
+      <w:numFmt w:val="lowerRoman"/>
+      <w:lvlText w:val="%9."/>
+      <w:lvlJc w:val="right"/>
+      <w:pPr>
+        <w:ind w:left="7560" w:hanging="180"/>
+      </w:pPr>
+    </w:lvl>
+  </w:abstractNum>
+  <w:abstractNum w:abstractNumId="6" w15:restartNumberingAfterBreak="0">
     <w:nsid w:val="364C4CE4"/>
     <w:multiLevelType w:val="hybridMultilevel"/>
     <w:tmpl w:val="277C4CDA"/>
@@ -39671,7 +41439,7 @@
       </w:pPr>
     </w:lvl>
   </w:abstractNum>
-  <w:abstractNum w:abstractNumId="6" w15:restartNumberingAfterBreak="0">
+  <w:abstractNum w:abstractNumId="7" w15:restartNumberingAfterBreak="0">
     <w:nsid w:val="37160E2B"/>
     <w:multiLevelType w:val="hybridMultilevel"/>
     <w:tmpl w:val="A07EAC2E"/>
@@ -39757,7 +41525,7 @@
       </w:pPr>
     </w:lvl>
   </w:abstractNum>
-  <w:abstractNum w:abstractNumId="7" w15:restartNumberingAfterBreak="0">
+  <w:abstractNum w:abstractNumId="8" w15:restartNumberingAfterBreak="0">
     <w:nsid w:val="3D9078E4"/>
     <w:multiLevelType w:val="hybridMultilevel"/>
     <w:tmpl w:val="D05011BE"/>
@@ -39847,7 +41615,7 @@
       </w:pPr>
     </w:lvl>
   </w:abstractNum>
-  <w:abstractNum w:abstractNumId="8" w15:restartNumberingAfterBreak="0">
+  <w:abstractNum w:abstractNumId="9" w15:restartNumberingAfterBreak="0">
     <w:nsid w:val="3F6C6523"/>
     <w:multiLevelType w:val="hybridMultilevel"/>
     <w:tmpl w:val="863065E6"/>
@@ -39933,7 +41701,7 @@
       </w:pPr>
     </w:lvl>
   </w:abstractNum>
-  <w:abstractNum w:abstractNumId="9" w15:restartNumberingAfterBreak="0">
+  <w:abstractNum w:abstractNumId="10" w15:restartNumberingAfterBreak="0">
     <w:nsid w:val="551C54E4"/>
     <w:multiLevelType w:val="hybridMultilevel"/>
     <w:tmpl w:val="CA407A16"/>
@@ -40019,7 +41787,7 @@
       </w:pPr>
     </w:lvl>
   </w:abstractNum>
-  <w:abstractNum w:abstractNumId="10" w15:restartNumberingAfterBreak="0">
+  <w:abstractNum w:abstractNumId="11" w15:restartNumberingAfterBreak="0">
     <w:nsid w:val="55C24B05"/>
     <w:multiLevelType w:val="hybridMultilevel"/>
     <w:tmpl w:val="99B8AEE4"/>
@@ -40105,7 +41873,7 @@
       </w:pPr>
     </w:lvl>
   </w:abstractNum>
-  <w:abstractNum w:abstractNumId="11" w15:restartNumberingAfterBreak="0">
+  <w:abstractNum w:abstractNumId="12" w15:restartNumberingAfterBreak="0">
     <w:nsid w:val="56D20967"/>
     <w:multiLevelType w:val="hybridMultilevel"/>
     <w:tmpl w:val="D03AF74A"/>
@@ -40194,7 +41962,7 @@
       </w:pPr>
     </w:lvl>
   </w:abstractNum>
-  <w:abstractNum w:abstractNumId="12" w15:restartNumberingAfterBreak="0">
+  <w:abstractNum w:abstractNumId="13" w15:restartNumberingAfterBreak="0">
     <w:nsid w:val="62A06B27"/>
     <w:multiLevelType w:val="hybridMultilevel"/>
     <w:tmpl w:val="EC60D66C"/>
@@ -40280,7 +42048,7 @@
       </w:pPr>
     </w:lvl>
   </w:abstractNum>
-  <w:abstractNum w:abstractNumId="13" w15:restartNumberingAfterBreak="0">
+  <w:abstractNum w:abstractNumId="14" w15:restartNumberingAfterBreak="0">
     <w:nsid w:val="630C0573"/>
     <w:multiLevelType w:val="hybridMultilevel"/>
     <w:tmpl w:val="7618D52A"/>
@@ -40366,7 +42134,7 @@
       </w:pPr>
     </w:lvl>
   </w:abstractNum>
-  <w:abstractNum w:abstractNumId="14" w15:restartNumberingAfterBreak="0">
+  <w:abstractNum w:abstractNumId="15" w15:restartNumberingAfterBreak="0">
     <w:nsid w:val="675735F8"/>
     <w:multiLevelType w:val="hybridMultilevel"/>
     <w:tmpl w:val="856E3C92"/>
@@ -40468,7 +42236,7 @@
       </w:pPr>
     </w:lvl>
   </w:abstractNum>
-  <w:abstractNum w:abstractNumId="15" w15:restartNumberingAfterBreak="0">
+  <w:abstractNum w:abstractNumId="16" w15:restartNumberingAfterBreak="0">
     <w:nsid w:val="69BB0BBB"/>
     <w:multiLevelType w:val="hybridMultilevel"/>
     <w:tmpl w:val="E55A3654"/>
@@ -40554,7 +42322,7 @@
       </w:pPr>
     </w:lvl>
   </w:abstractNum>
-  <w:abstractNum w:abstractNumId="16" w15:restartNumberingAfterBreak="0">
+  <w:abstractNum w:abstractNumId="17" w15:restartNumberingAfterBreak="0">
     <w:nsid w:val="708D2D04"/>
     <w:multiLevelType w:val="hybridMultilevel"/>
     <w:tmpl w:val="3CA85268"/>
@@ -40643,7 +42411,7 @@
       </w:pPr>
     </w:lvl>
   </w:abstractNum>
-  <w:abstractNum w:abstractNumId="17" w15:restartNumberingAfterBreak="0">
+  <w:abstractNum w:abstractNumId="18" w15:restartNumberingAfterBreak="0">
     <w:nsid w:val="73637EF6"/>
     <w:multiLevelType w:val="hybridMultilevel"/>
     <w:tmpl w:val="AAC4C504"/>
@@ -40729,7 +42497,7 @@
       </w:pPr>
     </w:lvl>
   </w:abstractNum>
-  <w:abstractNum w:abstractNumId="18" w15:restartNumberingAfterBreak="0">
+  <w:abstractNum w:abstractNumId="19" w15:restartNumberingAfterBreak="0">
     <w:nsid w:val="743C677F"/>
     <w:multiLevelType w:val="hybridMultilevel"/>
     <w:tmpl w:val="4350D7EA"/>
@@ -40819,7 +42587,7 @@
       </w:pPr>
     </w:lvl>
   </w:abstractNum>
-  <w:abstractNum w:abstractNumId="19" w15:restartNumberingAfterBreak="0">
+  <w:abstractNum w:abstractNumId="20" w15:restartNumberingAfterBreak="0">
     <w:nsid w:val="7F635EAF"/>
     <w:multiLevelType w:val="hybridMultilevel"/>
     <w:tmpl w:val="5D0627C4"/>
@@ -40909,31 +42677,31 @@
     </w:lvl>
   </w:abstractNum>
   <w:num w:numId="1">
-    <w:abstractNumId w:val="14"/>
+    <w:abstractNumId w:val="15"/>
   </w:num>
   <w:num w:numId="2">
     <w:abstractNumId w:val="1"/>
   </w:num>
   <w:num w:numId="3">
-    <w:abstractNumId w:val="16"/>
+    <w:abstractNumId w:val="17"/>
   </w:num>
   <w:num w:numId="4">
-    <w:abstractNumId w:val="18"/>
+    <w:abstractNumId w:val="19"/>
   </w:num>
   <w:num w:numId="5">
     <w:abstractNumId w:val="4"/>
   </w:num>
   <w:num w:numId="6">
-    <w:abstractNumId w:val="10"/>
+    <w:abstractNumId w:val="11"/>
   </w:num>
   <w:num w:numId="7">
-    <w:abstractNumId w:val="17"/>
+    <w:abstractNumId w:val="18"/>
   </w:num>
   <w:num w:numId="8">
-    <w:abstractNumId w:val="12"/>
+    <w:abstractNumId w:val="13"/>
   </w:num>
   <w:num w:numId="9">
-    <w:abstractNumId w:val="10"/>
+    <w:abstractNumId w:val="11"/>
     <w:lvlOverride w:ilvl="0">
       <w:startOverride w:val="1"/>
     </w:lvlOverride>
@@ -40963,43 +42731,46 @@
     </w:lvlOverride>
   </w:num>
   <w:num w:numId="10">
-    <w:abstractNumId w:val="17"/>
+    <w:abstractNumId w:val="18"/>
   </w:num>
   <w:num w:numId="11">
-    <w:abstractNumId w:val="8"/>
+    <w:abstractNumId w:val="9"/>
   </w:num>
   <w:num w:numId="12">
     <w:abstractNumId w:val="3"/>
   </w:num>
   <w:num w:numId="13">
-    <w:abstractNumId w:val="19"/>
+    <w:abstractNumId w:val="20"/>
   </w:num>
   <w:num w:numId="14">
+    <w:abstractNumId w:val="8"/>
+  </w:num>
+  <w:num w:numId="15">
     <w:abstractNumId w:val="7"/>
   </w:num>
-  <w:num w:numId="15">
+  <w:num w:numId="16">
+    <w:abstractNumId w:val="16"/>
+  </w:num>
+  <w:num w:numId="17">
     <w:abstractNumId w:val="6"/>
   </w:num>
-  <w:num w:numId="16">
-    <w:abstractNumId w:val="15"/>
-  </w:num>
-  <w:num w:numId="17">
-    <w:abstractNumId w:val="5"/>
-  </w:num>
   <w:num w:numId="18">
-    <w:abstractNumId w:val="11"/>
+    <w:abstractNumId w:val="12"/>
   </w:num>
   <w:num w:numId="19">
     <w:abstractNumId w:val="2"/>
   </w:num>
   <w:num w:numId="20">
-    <w:abstractNumId w:val="9"/>
+    <w:abstractNumId w:val="10"/>
   </w:num>
   <w:num w:numId="21">
     <w:abstractNumId w:val="0"/>
   </w:num>
   <w:num w:numId="22">
-    <w:abstractNumId w:val="13"/>
+    <w:abstractNumId w:val="14"/>
+  </w:num>
+  <w:num w:numId="23">
+    <w:abstractNumId w:val="5"/>
   </w:num>
 </w:numbering>
 </file>
@@ -41021,7 +42792,7 @@
       </w:pPr>
     </w:pPrDefault>
   </w:docDefaults>
-  <w:latentStyles w:defLockedState="0" w:defUIPriority="99" w:defSemiHidden="0" w:defUnhideWhenUsed="0" w:defQFormat="0" w:count="377">
+  <w:latentStyles w:defLockedState="0" w:defUIPriority="99" w:defSemiHidden="0" w:defUnhideWhenUsed="0" w:defQFormat="0" w:count="375">
     <w:lsdException w:name="Normal" w:uiPriority="0" w:qFormat="1"/>
     <w:lsdException w:name="heading 1" w:uiPriority="9" w:qFormat="1"/>
     <w:lsdException w:name="heading 2" w:semiHidden="1" w:uiPriority="9" w:unhideWhenUsed="1" w:qFormat="1"/>
@@ -41397,8 +43168,6 @@
     <w:lsdException w:name="Smart Hyperlink" w:semiHidden="1" w:unhideWhenUsed="1"/>
     <w:lsdException w:name="Hashtag" w:semiHidden="1" w:unhideWhenUsed="1"/>
     <w:lsdException w:name="Unresolved Mention" w:semiHidden="1" w:unhideWhenUsed="1"/>
-    <w:lsdException w:name="Smart Link" w:semiHidden="1" w:unhideWhenUsed="1"/>
-    <w:lsdException w:name="Smart Link Error" w:semiHidden="1" w:unhideWhenUsed="1"/>
   </w:latentStyles>
   <w:style w:type="paragraph" w:default="1" w:styleId="Normal">
     <w:name w:val="Normal"/>
@@ -42302,7 +44071,7 @@
       </b:Author>
     </b:Author>
     <b:Pages>6</b:Pages>
-    <b:RefOrder>2</b:RefOrder>
+    <b:RefOrder>4</b:RefOrder>
   </b:Source>
   <b:Source>
     <b:Tag>Tar19</b:Tag>
@@ -42323,7 +44092,7 @@
     <b:MonthAccessed>June</b:MonthAccessed>
     <b:DayAccessed>13</b:DayAccessed>
     <b:URL>https://www.elprocus.com/electronic-nose-work/</b:URL>
-    <b:RefOrder>3</b:RefOrder>
+    <b:RefOrder>5</b:RefOrder>
   </b:Source>
   <b:Source>
     <b:Tag>Ora19</b:Tag>
@@ -42340,7 +44109,7 @@
     <b:MonthAccessed>June</b:MonthAccessed>
     <b:DayAccessed>13</b:DayAccessed>
     <b:URL>https://docs.oracle.com/cd/B28359_01/datamine.111/b28129/classify.htm#DMCON004</b:URL>
-    <b:RefOrder>4</b:RefOrder>
+    <b:RefOrder>6</b:RefOrder>
   </b:Source>
   <b:Source>
     <b:Tag>Sau19</b:Tag>
@@ -42362,7 +44131,7 @@
     <b:MonthAccessed>June</b:MonthAccessed>
     <b:DayAccessed>13</b:DayAccessed>
     <b:URL>https://www.geeksforgeeks.org/basic-concept-classification-data-mining/</b:URL>
-    <b:RefOrder>5</b:RefOrder>
+    <b:RefOrder>7</b:RefOrder>
   </b:Source>
   <b:Source>
     <b:Tag>Sum15</b:Tag>
@@ -42380,7 +44149,7 @@
       </b:Author>
     </b:Author>
     <b:Pages>11</b:Pages>
-    <b:RefOrder>6</b:RefOrder>
+    <b:RefOrder>8</b:RefOrder>
   </b:Source>
   <b:Source>
     <b:Tag>Luk03</b:Tag>
@@ -42403,7 +44172,7 @@
       </b:Author>
     </b:Author>
     <b:Publisher>Sams Publishing</b:Publisher>
-    <b:RefOrder>7</b:RefOrder>
+    <b:RefOrder>9</b:RefOrder>
   </b:Source>
   <b:Source>
     <b:Tag>Sha12</b:Tag>
@@ -42422,7 +44191,7 @@
     <b:Title>Laravel Starter</b:Title>
     <b:Year>2012</b:Year>
     <b:Publisher>Packt Publishing Ltd</b:Publisher>
-    <b:RefOrder>8</b:RefOrder>
+    <b:RefOrder>10</b:RefOrder>
   </b:Source>
   <b:Source>
     <b:Tag>STA18</b:Tag>
@@ -42441,7 +44210,7 @@
     <b:Title>STARTING WITH ANDROID</b:Title>
     <b:Year>2018</b:Year>
     <b:Publisher>BPB Publications</b:Publisher>
-    <b:RefOrder>9</b:RefOrder>
+    <b:RefOrder>11</b:RefOrder>
   </b:Source>
   <b:Source>
     <b:Tag>Jam14</b:Tag>
@@ -42477,7 +44246,7 @@
     <b:Title>The Java Language Specification, Java SE 8 Edition</b:Title>
     <b:Year>2014</b:Year>
     <b:Publisher>Addison-Wesley Professional</b:Publisher>
-    <b:RefOrder>10</b:RefOrder>
+    <b:RefOrder>12</b:RefOrder>
   </b:Source>
   <b:Source>
     <b:Tag>Sar12</b:Tag>
@@ -42502,7 +44271,7 @@
     </b:Author>
     <b:Pages>6</b:Pages>
     <b:Volume>1</b:Volume>
-    <b:RefOrder>11</b:RefOrder>
+    <b:RefOrder>13</b:RefOrder>
   </b:Source>
   <b:Source>
     <b:Tag>Roh18</b:Tag>
@@ -42526,13 +44295,71 @@
     <b:MonthAccessed>June</b:MonthAccessed>
     <b:DayAccessed>13</b:DayAccessed>
     <b:URL>https://towardsdatascience.com/k-nearest-neighbours-introduction-to-machine-learning-algorithms-18e7ce3d802a</b:URL>
-    <b:RefOrder>12</b:RefOrder>
+    <b:RefOrder>14</b:RefOrder>
+  </b:Source>
+  <b:Source>
+    <b:Tag>Jul10</b:Tag>
+    <b:SourceType>JournalArticle</b:SourceType>
+    <b:Guid>{D888670F-1695-42DE-90FF-A3AC36D5AD37}</b:Guid>
+    <b:Author>
+      <b:Author>
+        <b:NameList>
+          <b:Person>
+            <b:Last>Juliana</b:Last>
+            <b:First>Mokhtar</b:First>
+          </b:Person>
+          <b:Person>
+            <b:Last>Man</b:Last>
+            <b:First>Y.</b:First>
+            <b:Middle>B. Che</b:Middle>
+          </b:Person>
+          <b:Person>
+            <b:Last>Hasim</b:Last>
+            <b:First>Dalya</b:First>
+          </b:Person>
+        </b:NameList>
+      </b:Author>
+    </b:Author>
+    <b:Title>Analysis of Lard’s Aroma by an Electronic Nose for Rapid Halal Authentication</b:Title>
+    <b:Year>2010</b:Year>
+    <b:RefOrder>2</b:RefOrder>
+  </b:Source>
+  <b:Source>
+    <b:Tag>DAI18</b:Tag>
+    <b:SourceType>Book</b:SourceType>
+    <b:Guid>{DB6FB4B3-B42F-4412-B38A-56FAE235477C}</b:Guid>
+    <b:Title>KLASIFIKASI KEMURNIAN DAGING SAPI BERBASIS ELECTRONIC NOSE.</b:Title>
+    <b:Year>2018</b:Year>
+    <b:Author>
+      <b:Author>
+        <b:NameList>
+          <b:Person>
+            <b:Last>Daiva</b:Last>
+            <b:First>Aladiaz</b:First>
+            <b:Middle>Fathra</b:Middle>
+          </b:Person>
+          <b:Person>
+            <b:Last>Sarno</b:Last>
+            <b:First>Prof.</b:First>
+            <b:Middle>Dr. Drs. Ec. Ir. Riyanarto</b:Middle>
+          </b:Person>
+          <b:Person>
+            <b:Last>Wijaya</b:Last>
+            <b:First>S.T.,</b:First>
+            <b:Middle>M.T. M.Sc, Dedy Rahman</b:Middle>
+          </b:Person>
+        </b:NameList>
+      </b:Author>
+    </b:Author>
+    <b:City>Surabaya</b:City>
+    <b:Publisher>ITS Surabaya: Jurusan Teknik Informatika-ITS</b:Publisher>
+    <b:RefOrder>3</b:RefOrder>
   </b:Source>
 </b:Sources>
 </file>
 
 <file path=customXml/itemProps1.xml><?xml version="1.0" encoding="utf-8"?>
-<ds:datastoreItem xmlns:ds="http://schemas.openxmlformats.org/officeDocument/2006/customXml" ds:itemID="{940BFAF6-E105-4FFF-BAB4-4C12CCEE7985}">
+<ds:datastoreItem xmlns:ds="http://schemas.openxmlformats.org/officeDocument/2006/customXml" ds:itemID="{96A71FE7-D700-4C6A-ACF2-560643A8C817}">
   <ds:schemaRefs>
     <ds:schemaRef ds:uri="http://schemas.openxmlformats.org/officeDocument/2006/bibliography"/>
   </ds:schemaRefs>

</xml_diff>